<commit_message>
Submitted versions of PP and PR documents
</commit_message>
<xml_diff>
--- a/Project Requirements.docx
+++ b/Project Requirements.docx
@@ -1,6 +1,6 @@
 
 <file path=word/document.xml><?xml version="1.0" encoding="utf-8"?>
-<w:document xmlns:ve="http://schemas.openxmlformats.org/markup-compatibility/2006" xmlns:o="urn:schemas-microsoft-com:office:office" xmlns:r="http://schemas.openxmlformats.org/officeDocument/2006/relationships" xmlns:m="http://schemas.openxmlformats.org/officeDocument/2006/math" xmlns:v="urn:schemas-microsoft-com:vml" xmlns:wp="http://schemas.openxmlformats.org/drawingml/2006/wordprocessingDrawing" xmlns:w10="urn:schemas-microsoft-com:office:word" xmlns:w="http://schemas.openxmlformats.org/wordprocessingml/2006/main" xmlns:wne="http://schemas.microsoft.com/office/word/2006/wordml">
+<w:document xmlns:wpc="http://schemas.microsoft.com/office/word/2010/wordprocessingCanvas" xmlns:cx="http://schemas.microsoft.com/office/drawing/2014/chartex" xmlns:cx1="http://schemas.microsoft.com/office/drawing/2015/9/8/chartex" xmlns:cx2="http://schemas.microsoft.com/office/drawing/2015/10/21/chartex" xmlns:cx3="http://schemas.microsoft.com/office/drawing/2016/5/9/chartex" xmlns:cx4="http://schemas.microsoft.com/office/drawing/2016/5/10/chartex" xmlns:cx5="http://schemas.microsoft.com/office/drawing/2016/5/11/chartex" xmlns:cx6="http://schemas.microsoft.com/office/drawing/2016/5/12/chartex" xmlns:cx7="http://schemas.microsoft.com/office/drawing/2016/5/13/chartex" xmlns:cx8="http://schemas.microsoft.com/office/drawing/2016/5/14/chartex" xmlns:mc="http://schemas.openxmlformats.org/markup-compatibility/2006" xmlns:aink="http://schemas.microsoft.com/office/drawing/2016/ink" xmlns:am3d="http://schemas.microsoft.com/office/drawing/2017/model3d" xmlns:o="urn:schemas-microsoft-com:office:office" xmlns:r="http://schemas.openxmlformats.org/officeDocument/2006/relationships" xmlns:m="http://schemas.openxmlformats.org/officeDocument/2006/math" xmlns:v="urn:schemas-microsoft-com:vml" xmlns:wp14="http://schemas.microsoft.com/office/word/2010/wordprocessingDrawing" xmlns:wp="http://schemas.openxmlformats.org/drawingml/2006/wordprocessingDrawing" xmlns:w10="urn:schemas-microsoft-com:office:word" xmlns:w="http://schemas.openxmlformats.org/wordprocessingml/2006/main" xmlns:w14="http://schemas.microsoft.com/office/word/2010/wordml" xmlns:w15="http://schemas.microsoft.com/office/word/2012/wordml" xmlns:w16cid="http://schemas.microsoft.com/office/word/2016/wordml/cid" xmlns:w16se="http://schemas.microsoft.com/office/word/2015/wordml/symex" xmlns:wpg="http://schemas.microsoft.com/office/word/2010/wordprocessingGroup" xmlns:wpi="http://schemas.microsoft.com/office/word/2010/wordprocessingInk" xmlns:wne="http://schemas.microsoft.com/office/word/2006/wordml" xmlns:wps="http://schemas.microsoft.com/office/word/2010/wordprocessingShape" mc:Ignorable="w14 w15 w16se w16cid wp14">
   <w:body>
     <w:p>
       <w:pPr>
@@ -52,8 +52,7 @@
         <w:jc w:val="center"/>
         <w:rPr>
           <w:b/>
-          <w:bCs/>
-          <w:color w:val="2F5496" w:themeColor="accent1" w:themeShade="BF"/>
+          <w:color w:val="2F5496"/>
           <w:sz w:val="36"/>
           <w:szCs w:val="36"/>
         </w:rPr>
@@ -61,8 +60,7 @@
       <w:r>
         <w:rPr>
           <w:b/>
-          <w:bCs/>
-          <w:color w:val="2F5496" w:themeColor="accent1" w:themeShade="BF"/>
+          <w:color w:val="2F5496"/>
           <w:sz w:val="36"/>
           <w:szCs w:val="36"/>
         </w:rPr>
@@ -74,7 +72,7 @@
         <w:jc w:val="center"/>
         <w:rPr>
           <w:b/>
-          <w:color w:val="5B9BD5" w:themeColor="accent5"/>
+          <w:color w:val="5B9BD5"/>
           <w:sz w:val="32"/>
           <w:szCs w:val="32"/>
         </w:rPr>
@@ -82,7 +80,7 @@
       <w:r>
         <w:rPr>
           <w:b/>
-          <w:color w:val="5B9BD5" w:themeColor="accent5"/>
+          <w:color w:val="5B9BD5"/>
           <w:sz w:val="32"/>
           <w:szCs w:val="32"/>
         </w:rPr>
@@ -94,7 +92,7 @@
         <w:jc w:val="center"/>
         <w:rPr>
           <w:b/>
-          <w:color w:val="5B9BD5" w:themeColor="accent5"/>
+          <w:color w:val="5B9BD5"/>
           <w:sz w:val="32"/>
           <w:szCs w:val="32"/>
         </w:rPr>
@@ -102,7 +100,7 @@
       <w:r>
         <w:rPr>
           <w:b/>
-          <w:color w:val="5B9BD5" w:themeColor="accent5"/>
+          <w:color w:val="5B9BD5"/>
           <w:sz w:val="32"/>
           <w:szCs w:val="32"/>
         </w:rPr>
@@ -176,66 +174,50 @@
       <w:pPr>
         <w:jc w:val="center"/>
         <w:rPr>
-          <w:color w:val="2F5496" w:themeColor="accent1" w:themeShade="BF"/>
+          <w:color w:val="2F5496"/>
           <w:sz w:val="24"/>
           <w:szCs w:val="24"/>
         </w:rPr>
       </w:pPr>
       <w:r>
         <w:rPr>
-          <w:color w:val="2F5496" w:themeColor="accent1" w:themeShade="BF"/>
+          <w:color w:val="2F5496"/>
           <w:sz w:val="24"/>
           <w:szCs w:val="24"/>
         </w:rPr>
-        <w:t xml:space="preserve">Project </w:t>
-      </w:r>
-      <w:r>
-        <w:rPr>
-          <w:color w:val="2F5496" w:themeColor="accent1" w:themeShade="BF"/>
-          <w:sz w:val="24"/>
-          <w:szCs w:val="24"/>
-        </w:rPr>
-        <w:t>Requirements</w:t>
+        <w:t>Project Requirements</w:t>
       </w:r>
     </w:p>
     <w:p>
       <w:pPr>
         <w:jc w:val="center"/>
         <w:rPr>
-          <w:color w:val="2F5496" w:themeColor="accent1" w:themeShade="BF"/>
+          <w:color w:val="2F5496"/>
           <w:sz w:val="24"/>
           <w:szCs w:val="24"/>
         </w:rPr>
       </w:pPr>
       <w:r>
         <w:rPr>
-          <w:color w:val="2F5496" w:themeColor="accent1" w:themeShade="BF"/>
+          <w:color w:val="2F5496"/>
           <w:sz w:val="24"/>
           <w:szCs w:val="24"/>
         </w:rPr>
-        <w:t xml:space="preserve">Revision </w:t>
-      </w:r>
-      <w:r>
-        <w:rPr>
-          <w:color w:val="2F5496" w:themeColor="accent1" w:themeShade="BF"/>
-          <w:sz w:val="24"/>
-          <w:szCs w:val="24"/>
-        </w:rPr>
-        <w:t>3</w:t>
+        <w:t>Revision 3</w:t>
       </w:r>
     </w:p>
     <w:p>
       <w:pPr>
         <w:jc w:val="center"/>
         <w:rPr>
-          <w:color w:val="2F5496" w:themeColor="accent1" w:themeShade="BF"/>
+          <w:color w:val="2F5496"/>
           <w:sz w:val="24"/>
           <w:szCs w:val="24"/>
         </w:rPr>
       </w:pPr>
       <w:r>
         <w:rPr>
-          <w:color w:val="2F5496" w:themeColor="accent1" w:themeShade="BF"/>
+          <w:color w:val="2F5496"/>
           <w:sz w:val="24"/>
           <w:szCs w:val="24"/>
         </w:rPr>
@@ -250,10 +232,6 @@
         </w:rPr>
       </w:pPr>
       <w:r>
-        <w:rPr>
-          <w:sz w:val="24"/>
-          <w:szCs w:val="24"/>
-        </w:rPr>
         <w:br w:type="page"/>
       </w:r>
     </w:p>
@@ -261,7 +239,6 @@
       <w:pPr>
         <w:rPr>
           <w:b/>
-          <w:bCs/>
           <w:sz w:val="28"/>
           <w:szCs w:val="28"/>
         </w:rPr>
@@ -269,7 +246,6 @@
       <w:r>
         <w:rPr>
           <w:b/>
-          <w:bCs/>
           <w:sz w:val="28"/>
           <w:szCs w:val="28"/>
         </w:rPr>
@@ -279,9 +255,18 @@
     </w:p>
     <w:tbl>
       <w:tblPr>
-        <w:tblStyle w:val="GridTable4Accent5"/>
+        <w:tblStyle w:val="a"/>
         <w:tblW w:w="9362" w:type="dxa"/>
-        <w:tblLook w:val="04A0"/>
+        <w:tblBorders>
+          <w:top w:val="single" w:sz="4" w:space="0" w:color="9CC3E5"/>
+          <w:left w:val="single" w:sz="4" w:space="0" w:color="9CC3E5"/>
+          <w:bottom w:val="single" w:sz="4" w:space="0" w:color="9CC3E5"/>
+          <w:right w:val="single" w:sz="4" w:space="0" w:color="9CC3E5"/>
+          <w:insideH w:val="single" w:sz="4" w:space="0" w:color="9CC3E5"/>
+          <w:insideV w:val="single" w:sz="4" w:space="0" w:color="9CC3E5"/>
+        </w:tblBorders>
+        <w:tblLayout w:type="fixed"/>
+        <w:tblLook w:val="04A0" w:firstRow="1" w:lastRow="0" w:firstColumn="1" w:lastColumn="0" w:noHBand="0" w:noVBand="1"/>
       </w:tblPr>
       <w:tblGrid>
         <w:gridCol w:w="2340"/>
@@ -291,20 +276,18 @@
       </w:tblGrid>
       <w:tr>
         <w:trPr>
-          <w:cnfStyle w:val="100000000000"/>
+          <w:cnfStyle w:val="100000000000" w:firstRow="1" w:lastRow="0" w:firstColumn="0" w:lastColumn="0" w:oddVBand="0" w:evenVBand="0" w:oddHBand="0" w:evenHBand="0" w:firstRowFirstColumn="0" w:firstRowLastColumn="0" w:lastRowFirstColumn="0" w:lastRowLastColumn="0"/>
           <w:trHeight w:val="548"/>
         </w:trPr>
         <w:tc>
           <w:tcPr>
-            <w:cnfStyle w:val="001000000000"/>
+            <w:cnfStyle w:val="001000000000" w:firstRow="0" w:lastRow="0" w:firstColumn="1" w:lastColumn="0" w:oddVBand="0" w:evenVBand="0" w:oddHBand="0" w:evenHBand="0" w:firstRowFirstColumn="0" w:firstRowLastColumn="0" w:lastRowFirstColumn="0" w:lastRowLastColumn="0"/>
             <w:tcW w:w="2340" w:type="dxa"/>
           </w:tcPr>
           <w:p>
             <w:pPr>
               <w:jc w:val="center"/>
               <w:rPr>
-                <w:b w:val="0"/>
-                <w:bCs w:val="0"/>
                 <w:sz w:val="24"/>
                 <w:szCs w:val="24"/>
               </w:rPr>
@@ -325,10 +308,8 @@
           <w:p>
             <w:pPr>
               <w:jc w:val="center"/>
-              <w:cnfStyle w:val="100000000000"/>
+              <w:cnfStyle w:val="100000000000" w:firstRow="1" w:lastRow="0" w:firstColumn="0" w:lastColumn="0" w:oddVBand="0" w:evenVBand="0" w:oddHBand="0" w:evenHBand="0" w:firstRowFirstColumn="0" w:firstRowLastColumn="0" w:lastRowFirstColumn="0" w:lastRowLastColumn="0"/>
               <w:rPr>
-                <w:b w:val="0"/>
-                <w:bCs w:val="0"/>
                 <w:sz w:val="24"/>
                 <w:szCs w:val="24"/>
               </w:rPr>
@@ -349,10 +330,8 @@
           <w:p>
             <w:pPr>
               <w:jc w:val="center"/>
-              <w:cnfStyle w:val="100000000000"/>
+              <w:cnfStyle w:val="100000000000" w:firstRow="1" w:lastRow="0" w:firstColumn="0" w:lastColumn="0" w:oddVBand="0" w:evenVBand="0" w:oddHBand="0" w:evenHBand="0" w:firstRowFirstColumn="0" w:firstRowLastColumn="0" w:lastRowFirstColumn="0" w:lastRowLastColumn="0"/>
               <w:rPr>
-                <w:b w:val="0"/>
-                <w:bCs w:val="0"/>
                 <w:sz w:val="24"/>
                 <w:szCs w:val="24"/>
               </w:rPr>
@@ -373,10 +352,8 @@
           <w:p>
             <w:pPr>
               <w:jc w:val="center"/>
-              <w:cnfStyle w:val="100000000000"/>
+              <w:cnfStyle w:val="100000000000" w:firstRow="1" w:lastRow="0" w:firstColumn="0" w:lastColumn="0" w:oddVBand="0" w:evenVBand="0" w:oddHBand="0" w:evenHBand="0" w:firstRowFirstColumn="0" w:firstRowLastColumn="0" w:lastRowFirstColumn="0" w:lastRowLastColumn="0"/>
               <w:rPr>
-                <w:b w:val="0"/>
-                <w:bCs w:val="0"/>
                 <w:sz w:val="24"/>
                 <w:szCs w:val="24"/>
               </w:rPr>
@@ -393,12 +370,12 @@
       </w:tr>
       <w:tr>
         <w:trPr>
-          <w:cnfStyle w:val="000000100000"/>
+          <w:cnfStyle w:val="000000100000" w:firstRow="0" w:lastRow="0" w:firstColumn="0" w:lastColumn="0" w:oddVBand="0" w:evenVBand="0" w:oddHBand="1" w:evenHBand="0" w:firstRowFirstColumn="0" w:firstRowLastColumn="0" w:lastRowFirstColumn="0" w:lastRowLastColumn="0"/>
           <w:trHeight w:val="831"/>
         </w:trPr>
         <w:tc>
           <w:tcPr>
-            <w:cnfStyle w:val="001000000000"/>
+            <w:cnfStyle w:val="001000000000" w:firstRow="0" w:lastRow="0" w:firstColumn="1" w:lastColumn="0" w:oddVBand="0" w:evenVBand="0" w:oddHBand="0" w:evenHBand="0" w:firstRowFirstColumn="0" w:firstRowLastColumn="0" w:lastRowFirstColumn="0" w:lastRowLastColumn="0"/>
             <w:tcW w:w="2340" w:type="dxa"/>
           </w:tcPr>
           <w:p>
@@ -417,7 +394,7 @@
           <w:p>
             <w:pPr>
               <w:jc w:val="center"/>
-              <w:cnfStyle w:val="000000100000"/>
+              <w:cnfStyle w:val="000000100000" w:firstRow="0" w:lastRow="0" w:firstColumn="0" w:lastColumn="0" w:oddVBand="0" w:evenVBand="0" w:oddHBand="1" w:evenHBand="0" w:firstRowFirstColumn="0" w:firstRowLastColumn="0" w:lastRowFirstColumn="0" w:lastRowLastColumn="0"/>
             </w:pPr>
             <w:r>
               <w:t>Initial Document</w:t>
@@ -431,7 +408,7 @@
           <w:p>
             <w:pPr>
               <w:jc w:val="center"/>
-              <w:cnfStyle w:val="000000100000"/>
+              <w:cnfStyle w:val="000000100000" w:firstRow="0" w:lastRow="0" w:firstColumn="0" w:lastColumn="0" w:oddVBand="0" w:evenVBand="0" w:oddHBand="1" w:evenHBand="0" w:firstRowFirstColumn="0" w:firstRowLastColumn="0" w:lastRowFirstColumn="0" w:lastRowLastColumn="0"/>
             </w:pPr>
             <w:r>
               <w:t>Justin Miller</w:t>
@@ -445,7 +422,7 @@
           <w:p>
             <w:pPr>
               <w:jc w:val="center"/>
-              <w:cnfStyle w:val="000000100000"/>
+              <w:cnfStyle w:val="000000100000" w:firstRow="0" w:lastRow="0" w:firstColumn="0" w:lastColumn="0" w:oddVBand="0" w:evenVBand="0" w:oddHBand="1" w:evenHBand="0" w:firstRowFirstColumn="0" w:firstRowLastColumn="0" w:lastRowFirstColumn="0" w:lastRowLastColumn="0"/>
             </w:pPr>
             <w:r>
               <w:t>March 21, 2020</w:t>
@@ -459,7 +436,7 @@
         </w:trPr>
         <w:tc>
           <w:tcPr>
-            <w:cnfStyle w:val="001000000000"/>
+            <w:cnfStyle w:val="001000000000" w:firstRow="0" w:lastRow="0" w:firstColumn="1" w:lastColumn="0" w:oddVBand="0" w:evenVBand="0" w:oddHBand="0" w:evenHBand="0" w:firstRowFirstColumn="0" w:firstRowLastColumn="0" w:lastRowFirstColumn="0" w:lastRowLastColumn="0"/>
             <w:tcW w:w="2340" w:type="dxa"/>
           </w:tcPr>
           <w:p>
@@ -478,13 +455,10 @@
           <w:p>
             <w:pPr>
               <w:jc w:val="center"/>
-              <w:cnfStyle w:val="000000000000"/>
-            </w:pPr>
-            <w:r>
-              <w:t>Add requirements</w:t>
-            </w:r>
-            <w:r>
-              <w:t xml:space="preserve"> and detail</w:t>
+              <w:cnfStyle w:val="000000000000" w:firstRow="0" w:lastRow="0" w:firstColumn="0" w:lastColumn="0" w:oddVBand="0" w:evenVBand="0" w:oddHBand="0" w:evenHBand="0" w:firstRowFirstColumn="0" w:firstRowLastColumn="0" w:lastRowFirstColumn="0" w:lastRowLastColumn="0"/>
+            </w:pPr>
+            <w:r>
+              <w:t>Added requirements</w:t>
             </w:r>
           </w:p>
         </w:tc>
@@ -495,21 +469,11 @@
           <w:p>
             <w:pPr>
               <w:jc w:val="center"/>
-              <w:cnfStyle w:val="000000000000"/>
-            </w:pPr>
-            <w:proofErr w:type="spellStart"/>
-            <w:r>
-              <w:t>Ayao</w:t>
-            </w:r>
-            <w:proofErr w:type="spellEnd"/>
-            <w:r>
-              <w:t xml:space="preserve"> </w:t>
-            </w:r>
-            <w:proofErr w:type="spellStart"/>
-            <w:r>
-              <w:t>Adanto</w:t>
-            </w:r>
-            <w:proofErr w:type="spellEnd"/>
+              <w:cnfStyle w:val="000000000000" w:firstRow="0" w:lastRow="0" w:firstColumn="0" w:lastColumn="0" w:oddVBand="0" w:evenVBand="0" w:oddHBand="0" w:evenHBand="0" w:firstRowFirstColumn="0" w:firstRowLastColumn="0" w:lastRowFirstColumn="0" w:lastRowLastColumn="0"/>
+            </w:pPr>
+            <w:r>
+              <w:t>Entire group through online meeting</w:t>
+            </w:r>
           </w:p>
         </w:tc>
         <w:tc>
@@ -519,31 +483,28 @@
           <w:p>
             <w:pPr>
               <w:jc w:val="center"/>
-              <w:cnfStyle w:val="000000000000"/>
-            </w:pPr>
-            <w:r>
-              <w:t>March 22, 2020</w:t>
+              <w:cnfStyle w:val="000000000000" w:firstRow="0" w:lastRow="0" w:firstColumn="0" w:lastColumn="0" w:oddVBand="0" w:evenVBand="0" w:oddHBand="0" w:evenHBand="0" w:firstRowFirstColumn="0" w:firstRowLastColumn="0" w:lastRowFirstColumn="0" w:lastRowLastColumn="0"/>
+            </w:pPr>
+            <w:r>
+              <w:t>March 26, 2020</w:t>
             </w:r>
           </w:p>
         </w:tc>
       </w:tr>
       <w:tr>
         <w:trPr>
-          <w:cnfStyle w:val="000000100000"/>
+          <w:cnfStyle w:val="000000100000" w:firstRow="0" w:lastRow="0" w:firstColumn="0" w:lastColumn="0" w:oddVBand="0" w:evenVBand="0" w:oddHBand="1" w:evenHBand="0" w:firstRowFirstColumn="0" w:firstRowLastColumn="0" w:lastRowFirstColumn="0" w:lastRowLastColumn="0"/>
           <w:trHeight w:val="831"/>
         </w:trPr>
         <w:tc>
           <w:tcPr>
-            <w:cnfStyle w:val="001000000000"/>
+            <w:cnfStyle w:val="001000000000" w:firstRow="0" w:lastRow="0" w:firstColumn="1" w:lastColumn="0" w:oddVBand="0" w:evenVBand="0" w:oddHBand="0" w:evenHBand="0" w:firstRowFirstColumn="0" w:firstRowLastColumn="0" w:lastRowFirstColumn="0" w:lastRowLastColumn="0"/>
             <w:tcW w:w="2340" w:type="dxa"/>
           </w:tcPr>
           <w:p>
             <w:pPr>
               <w:jc w:val="center"/>
             </w:pPr>
-            <w:r>
-              <w:t>3</w:t>
-            </w:r>
           </w:p>
         </w:tc>
         <w:tc>
@@ -553,16 +514,7 @@
           <w:p>
             <w:pPr>
               <w:jc w:val="center"/>
-              <w:cnfStyle w:val="000000100000"/>
-            </w:pPr>
-            <w:r>
-              <w:t>modify the cover page</w:t>
-            </w:r>
-          </w:p>
-          <w:p>
-            <w:pPr>
-              <w:jc w:val="center"/>
-              <w:cnfStyle w:val="000000100000"/>
+              <w:cnfStyle w:val="000000100000" w:firstRow="0" w:lastRow="0" w:firstColumn="0" w:lastColumn="0" w:oddVBand="0" w:evenVBand="0" w:oddHBand="1" w:evenHBand="0" w:firstRowFirstColumn="0" w:firstRowLastColumn="0" w:lastRowFirstColumn="0" w:lastRowLastColumn="0"/>
             </w:pPr>
           </w:p>
         </w:tc>
@@ -573,11 +525,8 @@
           <w:p>
             <w:pPr>
               <w:jc w:val="center"/>
-              <w:cnfStyle w:val="000000100000"/>
-            </w:pPr>
-            <w:r>
-              <w:t>Justin Miller</w:t>
-            </w:r>
+              <w:cnfStyle w:val="000000100000" w:firstRow="0" w:lastRow="0" w:firstColumn="0" w:lastColumn="0" w:oddVBand="0" w:evenVBand="0" w:oddHBand="1" w:evenHBand="0" w:firstRowFirstColumn="0" w:firstRowLastColumn="0" w:lastRowFirstColumn="0" w:lastRowLastColumn="0"/>
+            </w:pPr>
           </w:p>
         </w:tc>
         <w:tc>
@@ -587,11 +536,8 @@
           <w:p>
             <w:pPr>
               <w:jc w:val="center"/>
-              <w:cnfStyle w:val="000000100000"/>
-            </w:pPr>
-            <w:r>
-              <w:t>March 23, 2020</w:t>
-            </w:r>
+              <w:cnfStyle w:val="000000100000" w:firstRow="0" w:lastRow="0" w:firstColumn="0" w:lastColumn="0" w:oddVBand="0" w:evenVBand="0" w:oddHBand="1" w:evenHBand="0" w:firstRowFirstColumn="0" w:firstRowLastColumn="0" w:lastRowFirstColumn="0" w:lastRowLastColumn="0"/>
+            </w:pPr>
           </w:p>
         </w:tc>
       </w:tr>
@@ -601,16 +547,13 @@
         </w:trPr>
         <w:tc>
           <w:tcPr>
-            <w:cnfStyle w:val="001000000000"/>
+            <w:cnfStyle w:val="001000000000" w:firstRow="0" w:lastRow="0" w:firstColumn="1" w:lastColumn="0" w:oddVBand="0" w:evenVBand="0" w:oddHBand="0" w:evenHBand="0" w:firstRowFirstColumn="0" w:firstRowLastColumn="0" w:lastRowFirstColumn="0" w:lastRowLastColumn="0"/>
             <w:tcW w:w="2340" w:type="dxa"/>
           </w:tcPr>
           <w:p>
             <w:pPr>
               <w:jc w:val="center"/>
             </w:pPr>
-            <w:r>
-              <w:t>4</w:t>
-            </w:r>
           </w:p>
         </w:tc>
         <w:tc>
@@ -620,11 +563,8 @@
           <w:p>
             <w:pPr>
               <w:jc w:val="center"/>
-              <w:cnfStyle w:val="000000000000"/>
-            </w:pPr>
-            <w:r>
-              <w:t>Fill the revision table</w:t>
-            </w:r>
+              <w:cnfStyle w:val="000000000000" w:firstRow="0" w:lastRow="0" w:firstColumn="0" w:lastColumn="0" w:oddVBand="0" w:evenVBand="0" w:oddHBand="0" w:evenHBand="0" w:firstRowFirstColumn="0" w:firstRowLastColumn="0" w:lastRowFirstColumn="0" w:lastRowLastColumn="0"/>
+            </w:pPr>
           </w:p>
         </w:tc>
         <w:tc>
@@ -634,21 +574,8 @@
           <w:p>
             <w:pPr>
               <w:jc w:val="center"/>
-              <w:cnfStyle w:val="000000000000"/>
-            </w:pPr>
-            <w:proofErr w:type="spellStart"/>
-            <w:r>
-              <w:t>Ayao</w:t>
-            </w:r>
-            <w:proofErr w:type="spellEnd"/>
-            <w:r>
-              <w:t xml:space="preserve"> </w:t>
-            </w:r>
-            <w:proofErr w:type="spellStart"/>
-            <w:r>
-              <w:t>Adanto</w:t>
-            </w:r>
-            <w:proofErr w:type="spellEnd"/>
+              <w:cnfStyle w:val="000000000000" w:firstRow="0" w:lastRow="0" w:firstColumn="0" w:lastColumn="0" w:oddVBand="0" w:evenVBand="0" w:oddHBand="0" w:evenHBand="0" w:firstRowFirstColumn="0" w:firstRowLastColumn="0" w:lastRowFirstColumn="0" w:lastRowLastColumn="0"/>
+            </w:pPr>
           </w:p>
         </w:tc>
         <w:tc>
@@ -658,22 +585,19 @@
           <w:p>
             <w:pPr>
               <w:jc w:val="center"/>
-              <w:cnfStyle w:val="000000000000"/>
-            </w:pPr>
-            <w:r>
-              <w:t>March 24, 2020</w:t>
-            </w:r>
+              <w:cnfStyle w:val="000000000000" w:firstRow="0" w:lastRow="0" w:firstColumn="0" w:lastColumn="0" w:oddVBand="0" w:evenVBand="0" w:oddHBand="0" w:evenHBand="0" w:firstRowFirstColumn="0" w:firstRowLastColumn="0" w:lastRowFirstColumn="0" w:lastRowLastColumn="0"/>
+            </w:pPr>
           </w:p>
         </w:tc>
       </w:tr>
       <w:tr>
         <w:trPr>
-          <w:cnfStyle w:val="000000100000"/>
+          <w:cnfStyle w:val="000000100000" w:firstRow="0" w:lastRow="0" w:firstColumn="0" w:lastColumn="0" w:oddVBand="0" w:evenVBand="0" w:oddHBand="1" w:evenHBand="0" w:firstRowFirstColumn="0" w:firstRowLastColumn="0" w:lastRowFirstColumn="0" w:lastRowLastColumn="0"/>
           <w:trHeight w:val="831"/>
         </w:trPr>
         <w:tc>
           <w:tcPr>
-            <w:cnfStyle w:val="001000000000"/>
+            <w:cnfStyle w:val="001000000000" w:firstRow="0" w:lastRow="0" w:firstColumn="1" w:lastColumn="0" w:oddVBand="0" w:evenVBand="0" w:oddHBand="0" w:evenHBand="0" w:firstRowFirstColumn="0" w:firstRowLastColumn="0" w:lastRowFirstColumn="0" w:lastRowLastColumn="0"/>
             <w:tcW w:w="2340" w:type="dxa"/>
           </w:tcPr>
           <w:p>
@@ -689,7 +613,7 @@
           <w:p>
             <w:pPr>
               <w:jc w:val="center"/>
-              <w:cnfStyle w:val="000000100000"/>
+              <w:cnfStyle w:val="000000100000" w:firstRow="0" w:lastRow="0" w:firstColumn="0" w:lastColumn="0" w:oddVBand="0" w:evenVBand="0" w:oddHBand="1" w:evenHBand="0" w:firstRowFirstColumn="0" w:firstRowLastColumn="0" w:lastRowFirstColumn="0" w:lastRowLastColumn="0"/>
             </w:pPr>
           </w:p>
         </w:tc>
@@ -700,7 +624,7 @@
           <w:p>
             <w:pPr>
               <w:jc w:val="center"/>
-              <w:cnfStyle w:val="000000100000"/>
+              <w:cnfStyle w:val="000000100000" w:firstRow="0" w:lastRow="0" w:firstColumn="0" w:lastColumn="0" w:oddVBand="0" w:evenVBand="0" w:oddHBand="1" w:evenHBand="0" w:firstRowFirstColumn="0" w:firstRowLastColumn="0" w:lastRowFirstColumn="0" w:lastRowLastColumn="0"/>
             </w:pPr>
           </w:p>
         </w:tc>
@@ -711,7 +635,7 @@
           <w:p>
             <w:pPr>
               <w:jc w:val="center"/>
-              <w:cnfStyle w:val="000000100000"/>
+              <w:cnfStyle w:val="000000100000" w:firstRow="0" w:lastRow="0" w:firstColumn="0" w:lastColumn="0" w:oddVBand="0" w:evenVBand="0" w:oddHBand="1" w:evenHBand="0" w:firstRowFirstColumn="0" w:firstRowLastColumn="0" w:lastRowFirstColumn="0" w:lastRowLastColumn="0"/>
             </w:pPr>
           </w:p>
         </w:tc>
@@ -722,7 +646,7 @@
         </w:trPr>
         <w:tc>
           <w:tcPr>
-            <w:cnfStyle w:val="001000000000"/>
+            <w:cnfStyle w:val="001000000000" w:firstRow="0" w:lastRow="0" w:firstColumn="1" w:lastColumn="0" w:oddVBand="0" w:evenVBand="0" w:oddHBand="0" w:evenHBand="0" w:firstRowFirstColumn="0" w:firstRowLastColumn="0" w:lastRowFirstColumn="0" w:lastRowLastColumn="0"/>
             <w:tcW w:w="2340" w:type="dxa"/>
           </w:tcPr>
           <w:p>
@@ -738,7 +662,7 @@
           <w:p>
             <w:pPr>
               <w:jc w:val="center"/>
-              <w:cnfStyle w:val="000000000000"/>
+              <w:cnfStyle w:val="000000000000" w:firstRow="0" w:lastRow="0" w:firstColumn="0" w:lastColumn="0" w:oddVBand="0" w:evenVBand="0" w:oddHBand="0" w:evenHBand="0" w:firstRowFirstColumn="0" w:firstRowLastColumn="0" w:lastRowFirstColumn="0" w:lastRowLastColumn="0"/>
             </w:pPr>
           </w:p>
         </w:tc>
@@ -749,7 +673,7 @@
           <w:p>
             <w:pPr>
               <w:jc w:val="center"/>
-              <w:cnfStyle w:val="000000000000"/>
+              <w:cnfStyle w:val="000000000000" w:firstRow="0" w:lastRow="0" w:firstColumn="0" w:lastColumn="0" w:oddVBand="0" w:evenVBand="0" w:oddHBand="0" w:evenHBand="0" w:firstRowFirstColumn="0" w:firstRowLastColumn="0" w:lastRowFirstColumn="0" w:lastRowLastColumn="0"/>
             </w:pPr>
           </w:p>
         </w:tc>
@@ -760,19 +684,19 @@
           <w:p>
             <w:pPr>
               <w:jc w:val="center"/>
-              <w:cnfStyle w:val="000000000000"/>
+              <w:cnfStyle w:val="000000000000" w:firstRow="0" w:lastRow="0" w:firstColumn="0" w:lastColumn="0" w:oddVBand="0" w:evenVBand="0" w:oddHBand="0" w:evenHBand="0" w:firstRowFirstColumn="0" w:firstRowLastColumn="0" w:lastRowFirstColumn="0" w:lastRowLastColumn="0"/>
             </w:pPr>
           </w:p>
         </w:tc>
       </w:tr>
       <w:tr>
         <w:trPr>
-          <w:cnfStyle w:val="000000100000"/>
+          <w:cnfStyle w:val="000000100000" w:firstRow="0" w:lastRow="0" w:firstColumn="0" w:lastColumn="0" w:oddVBand="0" w:evenVBand="0" w:oddHBand="1" w:evenHBand="0" w:firstRowFirstColumn="0" w:firstRowLastColumn="0" w:lastRowFirstColumn="0" w:lastRowLastColumn="0"/>
           <w:trHeight w:val="831"/>
         </w:trPr>
         <w:tc>
           <w:tcPr>
-            <w:cnfStyle w:val="001000000000"/>
+            <w:cnfStyle w:val="001000000000" w:firstRow="0" w:lastRow="0" w:firstColumn="1" w:lastColumn="0" w:oddVBand="0" w:evenVBand="0" w:oddHBand="0" w:evenHBand="0" w:firstRowFirstColumn="0" w:firstRowLastColumn="0" w:lastRowFirstColumn="0" w:lastRowLastColumn="0"/>
             <w:tcW w:w="2340" w:type="dxa"/>
           </w:tcPr>
           <w:p>
@@ -788,7 +712,7 @@
           <w:p>
             <w:pPr>
               <w:jc w:val="center"/>
-              <w:cnfStyle w:val="000000100000"/>
+              <w:cnfStyle w:val="000000100000" w:firstRow="0" w:lastRow="0" w:firstColumn="0" w:lastColumn="0" w:oddVBand="0" w:evenVBand="0" w:oddHBand="1" w:evenHBand="0" w:firstRowFirstColumn="0" w:firstRowLastColumn="0" w:lastRowFirstColumn="0" w:lastRowLastColumn="0"/>
             </w:pPr>
           </w:p>
         </w:tc>
@@ -799,7 +723,7 @@
           <w:p>
             <w:pPr>
               <w:jc w:val="center"/>
-              <w:cnfStyle w:val="000000100000"/>
+              <w:cnfStyle w:val="000000100000" w:firstRow="0" w:lastRow="0" w:firstColumn="0" w:lastColumn="0" w:oddVBand="0" w:evenVBand="0" w:oddHBand="1" w:evenHBand="0" w:firstRowFirstColumn="0" w:firstRowLastColumn="0" w:lastRowFirstColumn="0" w:lastRowLastColumn="0"/>
             </w:pPr>
           </w:p>
         </w:tc>
@@ -810,7 +734,7 @@
           <w:p>
             <w:pPr>
               <w:jc w:val="center"/>
-              <w:cnfStyle w:val="000000100000"/>
+              <w:cnfStyle w:val="000000100000" w:firstRow="0" w:lastRow="0" w:firstColumn="0" w:lastColumn="0" w:oddVBand="0" w:evenVBand="0" w:oddHBand="1" w:evenHBand="0" w:firstRowFirstColumn="0" w:firstRowLastColumn="0" w:lastRowFirstColumn="0" w:lastRowLastColumn="0"/>
             </w:pPr>
           </w:p>
         </w:tc>
@@ -832,10 +756,6 @@
         </w:rPr>
       </w:pPr>
       <w:r>
-        <w:rPr>
-          <w:sz w:val="28"/>
-          <w:szCs w:val="28"/>
-        </w:rPr>
         <w:br w:type="page"/>
       </w:r>
     </w:p>
@@ -843,7 +763,6 @@
       <w:pPr>
         <w:rPr>
           <w:b/>
-          <w:bCs/>
           <w:sz w:val="28"/>
           <w:szCs w:val="28"/>
         </w:rPr>
@@ -851,7 +770,6 @@
       <w:r>
         <w:rPr>
           <w:b/>
-          <w:bCs/>
           <w:sz w:val="28"/>
           <w:szCs w:val="28"/>
         </w:rPr>
@@ -861,9 +779,18 @@
     </w:p>
     <w:tbl>
       <w:tblPr>
-        <w:tblStyle w:val="GridTable4Accent5"/>
+        <w:tblStyle w:val="a0"/>
         <w:tblW w:w="10024" w:type="dxa"/>
-        <w:tblLook w:val="04A0"/>
+        <w:tblBorders>
+          <w:top w:val="single" w:sz="4" w:space="0" w:color="9CC3E5"/>
+          <w:left w:val="single" w:sz="4" w:space="0" w:color="9CC3E5"/>
+          <w:bottom w:val="single" w:sz="4" w:space="0" w:color="9CC3E5"/>
+          <w:right w:val="single" w:sz="4" w:space="0" w:color="9CC3E5"/>
+          <w:insideH w:val="single" w:sz="4" w:space="0" w:color="9CC3E5"/>
+          <w:insideV w:val="single" w:sz="4" w:space="0" w:color="9CC3E5"/>
+        </w:tblBorders>
+        <w:tblLayout w:type="fixed"/>
+        <w:tblLook w:val="04A0" w:firstRow="1" w:lastRow="0" w:firstColumn="1" w:lastColumn="0" w:noHBand="0" w:noVBand="1"/>
       </w:tblPr>
       <w:tblGrid>
         <w:gridCol w:w="1435"/>
@@ -871,12 +798,12 @@
       </w:tblGrid>
       <w:tr>
         <w:trPr>
-          <w:cnfStyle w:val="100000000000"/>
+          <w:cnfStyle w:val="100000000000" w:firstRow="1" w:lastRow="0" w:firstColumn="0" w:lastColumn="0" w:oddVBand="0" w:evenVBand="0" w:oddHBand="0" w:evenHBand="0" w:firstRowFirstColumn="0" w:firstRowLastColumn="0" w:lastRowFirstColumn="0" w:lastRowLastColumn="0"/>
           <w:trHeight w:val="757"/>
         </w:trPr>
         <w:tc>
           <w:tcPr>
-            <w:cnfStyle w:val="001000000000"/>
+            <w:cnfStyle w:val="001000000000" w:firstRow="0" w:lastRow="0" w:firstColumn="1" w:lastColumn="0" w:oddVBand="0" w:evenVBand="0" w:oddHBand="0" w:evenHBand="0" w:firstRowFirstColumn="0" w:firstRowLastColumn="0" w:lastRowFirstColumn="0" w:lastRowLastColumn="0"/>
             <w:tcW w:w="1435" w:type="dxa"/>
           </w:tcPr>
           <w:p>
@@ -894,7 +821,7 @@
           </w:tcPr>
           <w:p>
             <w:pPr>
-              <w:cnfStyle w:val="100000000000"/>
+              <w:cnfStyle w:val="100000000000" w:firstRow="1" w:lastRow="0" w:firstColumn="0" w:lastColumn="0" w:oddVBand="0" w:evenVBand="0" w:oddHBand="0" w:evenHBand="0" w:firstRowFirstColumn="0" w:firstRowLastColumn="0" w:lastRowFirstColumn="0" w:lastRowLastColumn="0"/>
             </w:pPr>
             <w:r>
               <w:t>The program will obtain real time currency rates via the web</w:t>
@@ -904,12 +831,12 @@
       </w:tr>
       <w:tr>
         <w:trPr>
-          <w:cnfStyle w:val="000000100000"/>
+          <w:cnfStyle w:val="000000100000" w:firstRow="0" w:lastRow="0" w:firstColumn="0" w:lastColumn="0" w:oddVBand="0" w:evenVBand="0" w:oddHBand="1" w:evenHBand="0" w:firstRowFirstColumn="0" w:firstRowLastColumn="0" w:lastRowFirstColumn="0" w:lastRowLastColumn="0"/>
           <w:trHeight w:val="714"/>
         </w:trPr>
         <w:tc>
           <w:tcPr>
-            <w:cnfStyle w:val="001000000000"/>
+            <w:cnfStyle w:val="001000000000" w:firstRow="0" w:lastRow="0" w:firstColumn="1" w:lastColumn="0" w:oddVBand="0" w:evenVBand="0" w:oddHBand="0" w:evenHBand="0" w:firstRowFirstColumn="0" w:firstRowLastColumn="0" w:lastRowFirstColumn="0" w:lastRowLastColumn="0"/>
             <w:tcW w:w="1435" w:type="dxa"/>
           </w:tcPr>
           <w:p>
@@ -927,10 +854,10 @@
           </w:tcPr>
           <w:p>
             <w:pPr>
-              <w:cnfStyle w:val="000000100000"/>
-            </w:pPr>
-            <w:r>
-              <w:t>Currency rates will be stored in a data base with a time stamp of their last update</w:t>
+              <w:cnfStyle w:val="000000100000" w:firstRow="0" w:lastRow="0" w:firstColumn="0" w:lastColumn="0" w:oddVBand="0" w:evenVBand="0" w:oddHBand="1" w:evenHBand="0" w:firstRowFirstColumn="0" w:firstRowLastColumn="0" w:lastRowFirstColumn="0" w:lastRowLastColumn="0"/>
+            </w:pPr>
+            <w:r>
+              <w:t>Currency rates will be stored with a timestamp of their last update</w:t>
             </w:r>
           </w:p>
         </w:tc>
@@ -941,7 +868,7 @@
         </w:trPr>
         <w:tc>
           <w:tcPr>
-            <w:cnfStyle w:val="001000000000"/>
+            <w:cnfStyle w:val="001000000000" w:firstRow="0" w:lastRow="0" w:firstColumn="1" w:lastColumn="0" w:oddVBand="0" w:evenVBand="0" w:oddHBand="0" w:evenHBand="0" w:firstRowFirstColumn="0" w:firstRowLastColumn="0" w:lastRowFirstColumn="0" w:lastRowLastColumn="0"/>
             <w:tcW w:w="1435" w:type="dxa"/>
           </w:tcPr>
           <w:p>
@@ -959,22 +886,25 @@
           </w:tcPr>
           <w:p>
             <w:pPr>
-              <w:cnfStyle w:val="000000000000"/>
-            </w:pPr>
-            <w:r>
-              <w:t>Base currency will be the USD</w:t>
+              <w:cnfStyle w:val="000000000000" w:firstRow="0" w:lastRow="0" w:firstColumn="0" w:lastColumn="0" w:oddVBand="0" w:evenVBand="0" w:oddHBand="0" w:evenHBand="0" w:firstRowFirstColumn="0" w:firstRowLastColumn="0" w:lastRowFirstColumn="0" w:lastRowLastColumn="0"/>
+            </w:pPr>
+            <w:r>
+              <w:t>Base currency will be normalized</w:t>
+            </w:r>
+            <w:r>
+              <w:t xml:space="preserve"> on the USD</w:t>
             </w:r>
           </w:p>
         </w:tc>
       </w:tr>
       <w:tr>
         <w:trPr>
-          <w:cnfStyle w:val="000000100000"/>
+          <w:cnfStyle w:val="000000100000" w:firstRow="0" w:lastRow="0" w:firstColumn="0" w:lastColumn="0" w:oddVBand="0" w:evenVBand="0" w:oddHBand="1" w:evenHBand="0" w:firstRowFirstColumn="0" w:firstRowLastColumn="0" w:lastRowFirstColumn="0" w:lastRowLastColumn="0"/>
           <w:trHeight w:val="714"/>
         </w:trPr>
         <w:tc>
           <w:tcPr>
-            <w:cnfStyle w:val="001000000000"/>
+            <w:cnfStyle w:val="001000000000" w:firstRow="0" w:lastRow="0" w:firstColumn="1" w:lastColumn="0" w:oddVBand="0" w:evenVBand="0" w:oddHBand="0" w:evenHBand="0" w:firstRowFirstColumn="0" w:firstRowLastColumn="0" w:lastRowFirstColumn="0" w:lastRowLastColumn="0"/>
             <w:tcW w:w="1435" w:type="dxa"/>
           </w:tcPr>
           <w:p>
@@ -992,10 +922,10 @@
           </w:tcPr>
           <w:p>
             <w:pPr>
-              <w:cnfStyle w:val="000000100000"/>
-            </w:pPr>
-            <w:r>
-              <w:t>Allow user to type value of currency and select the type of currency (from)</w:t>
+              <w:cnfStyle w:val="000000100000" w:firstRow="0" w:lastRow="0" w:firstColumn="0" w:lastColumn="0" w:oddVBand="0" w:evenVBand="0" w:oddHBand="1" w:evenHBand="0" w:firstRowFirstColumn="0" w:firstRowLastColumn="0" w:lastRowFirstColumn="0" w:lastRowLastColumn="0"/>
+            </w:pPr>
+            <w:r>
+              <w:t>Shall require user to type value of currency in text box</w:t>
             </w:r>
           </w:p>
         </w:tc>
@@ -1006,7 +936,7 @@
         </w:trPr>
         <w:tc>
           <w:tcPr>
-            <w:cnfStyle w:val="001000000000"/>
+            <w:cnfStyle w:val="001000000000" w:firstRow="0" w:lastRow="0" w:firstColumn="1" w:lastColumn="0" w:oddVBand="0" w:evenVBand="0" w:oddHBand="0" w:evenHBand="0" w:firstRowFirstColumn="0" w:firstRowLastColumn="0" w:lastRowFirstColumn="0" w:lastRowLastColumn="0"/>
             <w:tcW w:w="1435" w:type="dxa"/>
           </w:tcPr>
           <w:p>
@@ -1024,24 +954,24 @@
           </w:tcPr>
           <w:p>
             <w:pPr>
-              <w:cnfStyle w:val="000000000000"/>
-            </w:pPr>
-            <w:r>
-              <w:t>Allow user to select the target currency type (to)</w:t>
-            </w:r>
-            <w:bookmarkStart w:id="0" w:name="_GoBack"/>
+              <w:cnfStyle w:val="000000000000" w:firstRow="0" w:lastRow="0" w:firstColumn="0" w:lastColumn="0" w:oddVBand="0" w:evenVBand="0" w:oddHBand="0" w:evenHBand="0" w:firstRowFirstColumn="0" w:firstRowLastColumn="0" w:lastRowFirstColumn="0" w:lastRowLastColumn="0"/>
+            </w:pPr>
+            <w:bookmarkStart w:id="0" w:name="_gjdgxs" w:colFirst="0" w:colLast="0"/>
             <w:bookmarkEnd w:id="0"/>
+            <w:r>
+              <w:t>Shall require user to select the target currency type (to)</w:t>
+            </w:r>
           </w:p>
         </w:tc>
       </w:tr>
       <w:tr>
         <w:trPr>
-          <w:cnfStyle w:val="000000100000"/>
+          <w:cnfStyle w:val="000000100000" w:firstRow="0" w:lastRow="0" w:firstColumn="0" w:lastColumn="0" w:oddVBand="0" w:evenVBand="0" w:oddHBand="1" w:evenHBand="0" w:firstRowFirstColumn="0" w:firstRowLastColumn="0" w:lastRowFirstColumn="0" w:lastRowLastColumn="0"/>
           <w:trHeight w:val="714"/>
         </w:trPr>
         <w:tc>
           <w:tcPr>
-            <w:cnfStyle w:val="001000000000"/>
+            <w:cnfStyle w:val="001000000000" w:firstRow="0" w:lastRow="0" w:firstColumn="1" w:lastColumn="0" w:oddVBand="0" w:evenVBand="0" w:oddHBand="0" w:evenHBand="0" w:firstRowFirstColumn="0" w:firstRowLastColumn="0" w:lastRowFirstColumn="0" w:lastRowLastColumn="0"/>
             <w:tcW w:w="1435" w:type="dxa"/>
           </w:tcPr>
           <w:p>
@@ -1059,10 +989,13 @@
           </w:tcPr>
           <w:p>
             <w:pPr>
-              <w:cnfStyle w:val="000000100000"/>
-            </w:pPr>
-            <w:r>
-              <w:t>Press a button “Convert”  to calculate the target currency value</w:t>
+              <w:cnfStyle w:val="000000100000" w:firstRow="0" w:lastRow="0" w:firstColumn="0" w:lastColumn="0" w:oddVBand="0" w:evenVBand="0" w:oddHBand="1" w:evenHBand="0" w:firstRowFirstColumn="0" w:firstRowLastColumn="0" w:lastRowFirstColumn="0" w:lastRowLastColumn="0"/>
+            </w:pPr>
+            <w:r>
+              <w:t>Press a button “Convert” to</w:t>
+            </w:r>
+            <w:r>
+              <w:t xml:space="preserve"> calculate the target currency value</w:t>
             </w:r>
           </w:p>
         </w:tc>
@@ -1073,7 +1006,7 @@
         </w:trPr>
         <w:tc>
           <w:tcPr>
-            <w:cnfStyle w:val="001000000000"/>
+            <w:cnfStyle w:val="001000000000" w:firstRow="0" w:lastRow="0" w:firstColumn="1" w:lastColumn="0" w:oddVBand="0" w:evenVBand="0" w:oddHBand="0" w:evenHBand="0" w:firstRowFirstColumn="0" w:firstRowLastColumn="0" w:lastRowFirstColumn="0" w:lastRowLastColumn="0"/>
             <w:tcW w:w="1435" w:type="dxa"/>
           </w:tcPr>
           <w:p>
@@ -1091,7 +1024,7 @@
           </w:tcPr>
           <w:p>
             <w:pPr>
-              <w:cnfStyle w:val="000000000000"/>
+              <w:cnfStyle w:val="000000000000" w:firstRow="0" w:lastRow="0" w:firstColumn="0" w:lastColumn="0" w:oddVBand="0" w:evenVBand="0" w:oddHBand="0" w:evenHBand="0" w:firstRowFirstColumn="0" w:firstRowLastColumn="0" w:lastRowFirstColumn="0" w:lastRowLastColumn="0"/>
             </w:pPr>
             <w:r>
               <w:t>Display converted currency value (target currency)</w:t>
@@ -1101,12 +1034,12 @@
       </w:tr>
       <w:tr>
         <w:trPr>
-          <w:cnfStyle w:val="000000100000"/>
+          <w:cnfStyle w:val="000000100000" w:firstRow="0" w:lastRow="0" w:firstColumn="0" w:lastColumn="0" w:oddVBand="0" w:evenVBand="0" w:oddHBand="1" w:evenHBand="0" w:firstRowFirstColumn="0" w:firstRowLastColumn="0" w:lastRowFirstColumn="0" w:lastRowLastColumn="0"/>
           <w:trHeight w:val="714"/>
         </w:trPr>
         <w:tc>
           <w:tcPr>
-            <w:cnfStyle w:val="001000000000"/>
+            <w:cnfStyle w:val="001000000000" w:firstRow="0" w:lastRow="0" w:firstColumn="1" w:lastColumn="0" w:oddVBand="0" w:evenVBand="0" w:oddHBand="0" w:evenHBand="0" w:firstRowFirstColumn="0" w:firstRowLastColumn="0" w:lastRowFirstColumn="0" w:lastRowLastColumn="0"/>
             <w:tcW w:w="1435" w:type="dxa"/>
           </w:tcPr>
           <w:p>
@@ -1124,10 +1057,78 @@
           </w:tcPr>
           <w:p>
             <w:pPr>
-              <w:cnfStyle w:val="000000100000"/>
+              <w:cnfStyle w:val="000000100000" w:firstRow="0" w:lastRow="0" w:firstColumn="0" w:lastColumn="0" w:oddVBand="0" w:evenVBand="0" w:oddHBand="1" w:evenHBand="0" w:firstRowFirstColumn="0" w:firstRowLastColumn="0" w:lastRowFirstColumn="0" w:lastRowLastColumn="0"/>
             </w:pPr>
             <w:r>
               <w:t>Accept decimal currency value (2 decimal point)</w:t>
+            </w:r>
+          </w:p>
+        </w:tc>
+      </w:tr>
+      <w:tr>
+        <w:trPr>
+          <w:trHeight w:val="705"/>
+        </w:trPr>
+        <w:tc>
+          <w:tcPr>
+            <w:cnfStyle w:val="001000000000" w:firstRow="0" w:lastRow="0" w:firstColumn="1" w:lastColumn="0" w:oddVBand="0" w:evenVBand="0" w:oddHBand="0" w:evenHBand="0" w:firstRowFirstColumn="0" w:firstRowLastColumn="0" w:lastRowFirstColumn="0" w:lastRowLastColumn="0"/>
+            <w:tcW w:w="1435" w:type="dxa"/>
+          </w:tcPr>
+          <w:p>
+            <w:pPr>
+              <w:jc w:val="center"/>
+            </w:pPr>
+            <w:r>
+              <w:t>9</w:t>
+            </w:r>
+          </w:p>
+        </w:tc>
+        <w:tc>
+          <w:tcPr>
+            <w:tcW w:w="8589" w:type="dxa"/>
+          </w:tcPr>
+          <w:p>
+            <w:pPr>
+              <w:cnfStyle w:val="000000000000" w:firstRow="0" w:lastRow="0" w:firstColumn="0" w:lastColumn="0" w:oddVBand="0" w:evenVBand="0" w:oddHBand="0" w:evenHBand="0" w:firstRowFirstColumn="0" w:firstRowLastColumn="0" w:lastRowFirstColumn="0" w:lastRowLastColumn="0"/>
+            </w:pPr>
+            <w:r>
+              <w:t>The system shall support workstation-based</w:t>
+            </w:r>
+            <w:r>
+              <w:t xml:space="preserve"> GUI</w:t>
+            </w:r>
+          </w:p>
+        </w:tc>
+      </w:tr>
+      <w:tr>
+        <w:trPr>
+          <w:cnfStyle w:val="000000100000" w:firstRow="0" w:lastRow="0" w:firstColumn="0" w:lastColumn="0" w:oddVBand="0" w:evenVBand="0" w:oddHBand="1" w:evenHBand="0" w:firstRowFirstColumn="0" w:firstRowLastColumn="0" w:lastRowFirstColumn="0" w:lastRowLastColumn="0"/>
+          <w:trHeight w:val="714"/>
+        </w:trPr>
+        <w:tc>
+          <w:tcPr>
+            <w:cnfStyle w:val="001000000000" w:firstRow="0" w:lastRow="0" w:firstColumn="1" w:lastColumn="0" w:oddVBand="0" w:evenVBand="0" w:oddHBand="0" w:evenHBand="0" w:firstRowFirstColumn="0" w:firstRowLastColumn="0" w:lastRowFirstColumn="0" w:lastRowLastColumn="0"/>
+            <w:tcW w:w="1435" w:type="dxa"/>
+          </w:tcPr>
+          <w:p>
+            <w:pPr>
+              <w:jc w:val="center"/>
+            </w:pPr>
+            <w:r>
+              <w:t>10</w:t>
+            </w:r>
+          </w:p>
+        </w:tc>
+        <w:tc>
+          <w:tcPr>
+            <w:tcW w:w="8589" w:type="dxa"/>
+          </w:tcPr>
+          <w:p>
+            <w:pPr>
+              <w:cnfStyle w:val="000000100000" w:firstRow="0" w:lastRow="0" w:firstColumn="0" w:lastColumn="0" w:oddVBand="0" w:evenVBand="0" w:oddHBand="1" w:evenHBand="0" w:firstRowFirstColumn="0" w:firstRowLastColumn="0" w:lastRowFirstColumn="0" w:lastRowLastColumn="0"/>
+            </w:pPr>
+            <w:r>
+              <w:t>The system shall have robust error checking and logging</w:t>
             </w:r>
           </w:p>
         </w:tc>
@@ -1138,7 +1139,7 @@
         </w:trPr>
         <w:tc>
           <w:tcPr>
-            <w:cnfStyle w:val="001000000000"/>
+            <w:cnfStyle w:val="001000000000" w:firstRow="0" w:lastRow="0" w:firstColumn="1" w:lastColumn="0" w:oddVBand="0" w:evenVBand="0" w:oddHBand="0" w:evenHBand="0" w:firstRowFirstColumn="0" w:firstRowLastColumn="0" w:lastRowFirstColumn="0" w:lastRowLastColumn="0"/>
             <w:tcW w:w="1435" w:type="dxa"/>
           </w:tcPr>
           <w:p>
@@ -1146,7 +1147,7 @@
               <w:jc w:val="center"/>
             </w:pPr>
             <w:r>
-              <w:t>9</w:t>
+              <w:t>11</w:t>
             </w:r>
           </w:p>
         </w:tc>
@@ -1156,19 +1157,22 @@
           </w:tcPr>
           <w:p>
             <w:pPr>
-              <w:cnfStyle w:val="000000000000"/>
-            </w:pPr>
+              <w:cnfStyle w:val="000000000000" w:firstRow="0" w:lastRow="0" w:firstColumn="0" w:lastColumn="0" w:oddVBand="0" w:evenVBand="0" w:oddHBand="0" w:evenHBand="0" w:firstRowFirstColumn="0" w:firstRowLastColumn="0" w:lastRowFirstColumn="0" w:lastRowLastColumn="0"/>
+            </w:pPr>
+            <w:r>
+              <w:t>Drop down menu for “from” currency</w:t>
+            </w:r>
           </w:p>
         </w:tc>
       </w:tr>
       <w:tr>
         <w:trPr>
-          <w:cnfStyle w:val="000000100000"/>
+          <w:cnfStyle w:val="000000100000" w:firstRow="0" w:lastRow="0" w:firstColumn="0" w:lastColumn="0" w:oddVBand="0" w:evenVBand="0" w:oddHBand="1" w:evenHBand="0" w:firstRowFirstColumn="0" w:firstRowLastColumn="0" w:lastRowFirstColumn="0" w:lastRowLastColumn="0"/>
           <w:trHeight w:val="714"/>
         </w:trPr>
         <w:tc>
           <w:tcPr>
-            <w:cnfStyle w:val="001000000000"/>
+            <w:cnfStyle w:val="001000000000" w:firstRow="0" w:lastRow="0" w:firstColumn="1" w:lastColumn="0" w:oddVBand="0" w:evenVBand="0" w:oddHBand="0" w:evenHBand="0" w:firstRowFirstColumn="0" w:firstRowLastColumn="0" w:lastRowFirstColumn="0" w:lastRowLastColumn="0"/>
             <w:tcW w:w="1435" w:type="dxa"/>
           </w:tcPr>
           <w:p>
@@ -1176,7 +1180,7 @@
               <w:jc w:val="center"/>
             </w:pPr>
             <w:r>
-              <w:t>10</w:t>
+              <w:t>12</w:t>
             </w:r>
           </w:p>
         </w:tc>
@@ -1186,8 +1190,11 @@
           </w:tcPr>
           <w:p>
             <w:pPr>
-              <w:cnfStyle w:val="000000100000"/>
-            </w:pPr>
+              <w:cnfStyle w:val="000000100000" w:firstRow="0" w:lastRow="0" w:firstColumn="0" w:lastColumn="0" w:oddVBand="0" w:evenVBand="0" w:oddHBand="1" w:evenHBand="0" w:firstRowFirstColumn="0" w:firstRowLastColumn="0" w:lastRowFirstColumn="0" w:lastRowLastColumn="0"/>
+            </w:pPr>
+            <w:r>
+              <w:t>Drop down menu for “to” currency</w:t>
+            </w:r>
           </w:p>
         </w:tc>
       </w:tr>
@@ -1197,7 +1204,7 @@
         </w:trPr>
         <w:tc>
           <w:tcPr>
-            <w:cnfStyle w:val="001000000000"/>
+            <w:cnfStyle w:val="001000000000" w:firstRow="0" w:lastRow="0" w:firstColumn="1" w:lastColumn="0" w:oddVBand="0" w:evenVBand="0" w:oddHBand="0" w:evenHBand="0" w:firstRowFirstColumn="0" w:firstRowLastColumn="0" w:lastRowFirstColumn="0" w:lastRowLastColumn="0"/>
             <w:tcW w:w="1435" w:type="dxa"/>
           </w:tcPr>
           <w:p>
@@ -1205,7 +1212,7 @@
               <w:jc w:val="center"/>
             </w:pPr>
             <w:r>
-              <w:t>11</w:t>
+              <w:t>13</w:t>
             </w:r>
           </w:p>
         </w:tc>
@@ -1215,19 +1222,27 @@
           </w:tcPr>
           <w:p>
             <w:pPr>
-              <w:cnfStyle w:val="000000000000"/>
+              <w:cnfStyle w:val="000000000000" w:firstRow="0" w:lastRow="0" w:firstColumn="0" w:lastColumn="0" w:oddVBand="0" w:evenVBand="0" w:oddHBand="0" w:evenHBand="0" w:firstRowFirstColumn="0" w:firstRowLastColumn="0" w:lastRowFirstColumn="0" w:lastRowLastColumn="0"/>
+            </w:pPr>
+            <w:r>
+              <w:t>Menus shall display 3 letter code and full name of currency.  IE:  US Dollars (USD)</w:t>
+            </w:r>
+          </w:p>
+          <w:p>
+            <w:pPr>
+              <w:cnfStyle w:val="000000000000" w:firstRow="0" w:lastRow="0" w:firstColumn="0" w:lastColumn="0" w:oddVBand="0" w:evenVBand="0" w:oddHBand="0" w:evenHBand="0" w:firstRowFirstColumn="0" w:firstRowLastColumn="0" w:lastRowFirstColumn="0" w:lastRowLastColumn="0"/>
             </w:pPr>
           </w:p>
         </w:tc>
       </w:tr>
       <w:tr>
         <w:trPr>
-          <w:cnfStyle w:val="000000100000"/>
+          <w:cnfStyle w:val="000000100000" w:firstRow="0" w:lastRow="0" w:firstColumn="0" w:lastColumn="0" w:oddVBand="0" w:evenVBand="0" w:oddHBand="1" w:evenHBand="0" w:firstRowFirstColumn="0" w:firstRowLastColumn="0" w:lastRowFirstColumn="0" w:lastRowLastColumn="0"/>
           <w:trHeight w:val="714"/>
         </w:trPr>
         <w:tc>
           <w:tcPr>
-            <w:cnfStyle w:val="001000000000"/>
+            <w:cnfStyle w:val="001000000000" w:firstRow="0" w:lastRow="0" w:firstColumn="1" w:lastColumn="0" w:oddVBand="0" w:evenVBand="0" w:oddHBand="0" w:evenHBand="0" w:firstRowFirstColumn="0" w:firstRowLastColumn="0" w:lastRowFirstColumn="0" w:lastRowLastColumn="0"/>
             <w:tcW w:w="1435" w:type="dxa"/>
           </w:tcPr>
           <w:p>
@@ -1235,7 +1250,7 @@
               <w:jc w:val="center"/>
             </w:pPr>
             <w:r>
-              <w:t>12</w:t>
+              <w:t>14</w:t>
             </w:r>
           </w:p>
         </w:tc>
@@ -1245,8 +1260,11 @@
           </w:tcPr>
           <w:p>
             <w:pPr>
-              <w:cnfStyle w:val="000000100000"/>
-            </w:pPr>
+              <w:cnfStyle w:val="000000100000" w:firstRow="0" w:lastRow="0" w:firstColumn="0" w:lastColumn="0" w:oddVBand="0" w:evenVBand="0" w:oddHBand="1" w:evenHBand="0" w:firstRowFirstColumn="0" w:firstRowLastColumn="0" w:lastRowFirstColumn="0" w:lastRowLastColumn="0"/>
+            </w:pPr>
+            <w:r>
+              <w:t>GUI shall display output in text area</w:t>
+            </w:r>
           </w:p>
         </w:tc>
       </w:tr>
@@ -1256,7 +1274,7 @@
         </w:trPr>
         <w:tc>
           <w:tcPr>
-            <w:cnfStyle w:val="001000000000"/>
+            <w:cnfStyle w:val="001000000000" w:firstRow="0" w:lastRow="0" w:firstColumn="1" w:lastColumn="0" w:oddVBand="0" w:evenVBand="0" w:oddHBand="0" w:evenHBand="0" w:firstRowFirstColumn="0" w:firstRowLastColumn="0" w:lastRowFirstColumn="0" w:lastRowLastColumn="0"/>
             <w:tcW w:w="1435" w:type="dxa"/>
           </w:tcPr>
           <w:p>
@@ -1264,7 +1282,7 @@
               <w:jc w:val="center"/>
             </w:pPr>
             <w:r>
-              <w:t>13</w:t>
+              <w:t>15</w:t>
             </w:r>
           </w:p>
         </w:tc>
@@ -1274,97 +1292,22 @@
           </w:tcPr>
           <w:p>
             <w:pPr>
-              <w:cnfStyle w:val="000000000000"/>
-            </w:pPr>
-          </w:p>
-        </w:tc>
-      </w:tr>
-      <w:tr>
-        <w:trPr>
-          <w:cnfStyle w:val="000000100000"/>
-          <w:trHeight w:val="714"/>
-        </w:trPr>
-        <w:tc>
-          <w:tcPr>
-            <w:cnfStyle w:val="001000000000"/>
-            <w:tcW w:w="1435" w:type="dxa"/>
-          </w:tcPr>
-          <w:p>
-            <w:pPr>
-              <w:jc w:val="center"/>
-            </w:pPr>
-            <w:r>
-              <w:t>14</w:t>
-            </w:r>
-          </w:p>
-        </w:tc>
-        <w:tc>
-          <w:tcPr>
-            <w:tcW w:w="8589" w:type="dxa"/>
-          </w:tcPr>
-          <w:p>
-            <w:pPr>
-              <w:cnfStyle w:val="000000100000"/>
-            </w:pPr>
-          </w:p>
-        </w:tc>
-      </w:tr>
-      <w:tr>
-        <w:trPr>
-          <w:trHeight w:val="714"/>
-        </w:trPr>
-        <w:tc>
-          <w:tcPr>
-            <w:cnfStyle w:val="001000000000"/>
-            <w:tcW w:w="1435" w:type="dxa"/>
-          </w:tcPr>
-          <w:p>
-            <w:pPr>
-              <w:jc w:val="center"/>
-            </w:pPr>
-            <w:r>
-              <w:t>15</w:t>
-            </w:r>
-          </w:p>
-        </w:tc>
-        <w:tc>
-          <w:tcPr>
-            <w:tcW w:w="8589" w:type="dxa"/>
-          </w:tcPr>
-          <w:p>
-            <w:pPr>
-              <w:cnfStyle w:val="000000000000"/>
-            </w:pPr>
-          </w:p>
-        </w:tc>
-      </w:tr>
-      <w:tr>
-        <w:trPr>
-          <w:cnfStyle w:val="000000100000"/>
-          <w:trHeight w:val="714"/>
-        </w:trPr>
-        <w:tc>
-          <w:tcPr>
-            <w:cnfStyle w:val="001000000000"/>
-            <w:tcW w:w="1435" w:type="dxa"/>
-          </w:tcPr>
-          <w:p>
-            <w:pPr>
-              <w:jc w:val="center"/>
-            </w:pPr>
-            <w:r>
-              <w:t>16</w:t>
-            </w:r>
-          </w:p>
-        </w:tc>
-        <w:tc>
-          <w:tcPr>
-            <w:tcW w:w="8589" w:type="dxa"/>
-          </w:tcPr>
-          <w:p>
-            <w:pPr>
-              <w:cnfStyle w:val="000000100000"/>
-            </w:pPr>
+              <w:cnfStyle w:val="000000000000" w:firstRow="0" w:lastRow="0" w:firstColumn="0" w:lastColumn="0" w:oddVBand="0" w:evenVBand="0" w:oddHBand="0" w:evenHBand="0" w:firstRowFirstColumn="0" w:firstRowLastColumn="0" w:lastRowFirstColumn="0" w:lastRowLastColumn="0"/>
+            </w:pPr>
+            <w:r>
+              <w:t>Output shall be in format of</w:t>
+            </w:r>
+            <w:r>
+              <w:t xml:space="preserve"> input amount, from currency, =, output amount, to currency.</w:t>
+            </w:r>
+          </w:p>
+          <w:p>
+            <w:pPr>
+              <w:cnfStyle w:val="000000000000" w:firstRow="0" w:lastRow="0" w:firstColumn="0" w:lastColumn="0" w:oddVBand="0" w:evenVBand="0" w:oddHBand="0" w:evenHBand="0" w:firstRowFirstColumn="0" w:firstRowLastColumn="0" w:lastRowFirstColumn="0" w:lastRowLastColumn="0"/>
+            </w:pPr>
+            <w:r>
+              <w:t>500.00 USD = 822.73 AUD</w:t>
+            </w:r>
           </w:p>
         </w:tc>
       </w:tr>
@@ -1376,23 +1319,25 @@
           <w:szCs w:val="28"/>
         </w:rPr>
       </w:pPr>
+      <w:bookmarkStart w:id="1" w:name="_GoBack"/>
+      <w:bookmarkEnd w:id="1"/>
     </w:p>
     <w:sectPr>
       <w:pgSz w:w="12240" w:h="15840"/>
       <w:pgMar w:top="1440" w:right="1440" w:bottom="1440" w:left="1440" w:header="720" w:footer="720" w:gutter="0"/>
+      <w:pgNumType w:start="1"/>
       <w:cols w:space="720"/>
-      <w:docGrid w:linePitch="360"/>
     </w:sectPr>
   </w:body>
 </w:document>
 </file>
 
 <file path=word/styles.xml><?xml version="1.0" encoding="utf-8"?>
-<w:styles xmlns:r="http://schemas.openxmlformats.org/officeDocument/2006/relationships" xmlns:w="http://schemas.openxmlformats.org/wordprocessingml/2006/main">
+<w:styles xmlns:mc="http://schemas.openxmlformats.org/markup-compatibility/2006" xmlns:r="http://schemas.openxmlformats.org/officeDocument/2006/relationships" xmlns:w="http://schemas.openxmlformats.org/wordprocessingml/2006/main" xmlns:w14="http://schemas.microsoft.com/office/word/2010/wordml" xmlns:w15="http://schemas.microsoft.com/office/word/2012/wordml" xmlns:w16cid="http://schemas.microsoft.com/office/word/2016/wordml/cid" xmlns:w16se="http://schemas.microsoft.com/office/word/2015/wordml/symex" mc:Ignorable="w14 w15 w16se w16cid">
   <w:docDefaults>
     <w:rPrDefault>
       <w:rPr>
-        <w:rFonts w:asciiTheme="minorHAnsi" w:eastAsiaTheme="minorHAnsi" w:hAnsiTheme="minorHAnsi" w:cstheme="minorBidi"/>
+        <w:rFonts w:ascii="Calibri" w:eastAsia="Calibri" w:hAnsi="Calibri" w:cs="Calibri"/>
         <w:sz w:val="22"/>
         <w:szCs w:val="22"/>
         <w:lang w:val="en-US" w:eastAsia="en-US" w:bidi="ar-SA"/>
@@ -1404,149 +1349,504 @@
       </w:pPr>
     </w:pPrDefault>
   </w:docDefaults>
-  <w:latentStyles w:defLockedState="0" w:defUIPriority="99" w:defSemiHidden="1" w:defUnhideWhenUsed="1" w:defQFormat="0" w:count="267">
-    <w:lsdException w:name="Normal" w:semiHidden="0" w:uiPriority="0" w:unhideWhenUsed="0" w:qFormat="1"/>
-    <w:lsdException w:name="heading 1" w:semiHidden="0" w:uiPriority="9" w:unhideWhenUsed="0" w:qFormat="1"/>
-    <w:lsdException w:name="heading 2" w:uiPriority="9" w:qFormat="1"/>
-    <w:lsdException w:name="heading 3" w:uiPriority="9" w:qFormat="1"/>
-    <w:lsdException w:name="heading 4" w:uiPriority="9" w:qFormat="1"/>
-    <w:lsdException w:name="heading 5" w:uiPriority="9" w:qFormat="1"/>
-    <w:lsdException w:name="heading 6" w:uiPriority="9" w:qFormat="1"/>
-    <w:lsdException w:name="heading 7" w:uiPriority="9" w:qFormat="1"/>
-    <w:lsdException w:name="heading 8" w:uiPriority="9" w:qFormat="1"/>
-    <w:lsdException w:name="heading 9" w:uiPriority="9" w:qFormat="1"/>
-    <w:lsdException w:name="toc 1" w:uiPriority="39"/>
-    <w:lsdException w:name="toc 2" w:uiPriority="39"/>
-    <w:lsdException w:name="toc 3" w:uiPriority="39"/>
-    <w:lsdException w:name="toc 4" w:uiPriority="39"/>
-    <w:lsdException w:name="toc 5" w:uiPriority="39"/>
-    <w:lsdException w:name="toc 6" w:uiPriority="39"/>
-    <w:lsdException w:name="toc 7" w:uiPriority="39"/>
-    <w:lsdException w:name="toc 8" w:uiPriority="39"/>
-    <w:lsdException w:name="toc 9" w:uiPriority="39"/>
-    <w:lsdException w:name="caption" w:uiPriority="35" w:qFormat="1"/>
-    <w:lsdException w:name="Title" w:semiHidden="0" w:uiPriority="10" w:unhideWhenUsed="0" w:qFormat="1"/>
-    <w:lsdException w:name="Default Paragraph Font" w:uiPriority="1"/>
-    <w:lsdException w:name="Subtitle" w:semiHidden="0" w:uiPriority="11" w:unhideWhenUsed="0" w:qFormat="1"/>
-    <w:lsdException w:name="Strong" w:semiHidden="0" w:uiPriority="22" w:unhideWhenUsed="0" w:qFormat="1"/>
-    <w:lsdException w:name="Emphasis" w:semiHidden="0" w:uiPriority="20" w:unhideWhenUsed="0" w:qFormat="1"/>
+  <w:latentStyles w:defLockedState="0" w:defUIPriority="99" w:defSemiHidden="0" w:defUnhideWhenUsed="0" w:defQFormat="0" w:count="377">
+    <w:lsdException w:name="Normal" w:uiPriority="0" w:qFormat="1"/>
+    <w:lsdException w:name="heading 1" w:uiPriority="9" w:qFormat="1"/>
+    <w:lsdException w:name="heading 2" w:semiHidden="1" w:uiPriority="9" w:unhideWhenUsed="1" w:qFormat="1"/>
+    <w:lsdException w:name="heading 3" w:semiHidden="1" w:uiPriority="9" w:unhideWhenUsed="1" w:qFormat="1"/>
+    <w:lsdException w:name="heading 4" w:semiHidden="1" w:uiPriority="9" w:unhideWhenUsed="1" w:qFormat="1"/>
+    <w:lsdException w:name="heading 5" w:semiHidden="1" w:uiPriority="9" w:unhideWhenUsed="1" w:qFormat="1"/>
+    <w:lsdException w:name="heading 6" w:semiHidden="1" w:uiPriority="9" w:unhideWhenUsed="1" w:qFormat="1"/>
+    <w:lsdException w:name="heading 7" w:semiHidden="1" w:uiPriority="9" w:unhideWhenUsed="1" w:qFormat="1"/>
+    <w:lsdException w:name="heading 8" w:semiHidden="1" w:uiPriority="9" w:unhideWhenUsed="1" w:qFormat="1"/>
+    <w:lsdException w:name="heading 9" w:semiHidden="1" w:uiPriority="9" w:unhideWhenUsed="1" w:qFormat="1"/>
+    <w:lsdException w:name="index 1" w:semiHidden="1" w:unhideWhenUsed="1"/>
+    <w:lsdException w:name="index 2" w:semiHidden="1" w:unhideWhenUsed="1"/>
+    <w:lsdException w:name="index 3" w:semiHidden="1" w:unhideWhenUsed="1"/>
+    <w:lsdException w:name="index 4" w:semiHidden="1" w:unhideWhenUsed="1"/>
+    <w:lsdException w:name="index 5" w:semiHidden="1" w:unhideWhenUsed="1"/>
+    <w:lsdException w:name="index 6" w:semiHidden="1" w:unhideWhenUsed="1"/>
+    <w:lsdException w:name="index 7" w:semiHidden="1" w:unhideWhenUsed="1"/>
+    <w:lsdException w:name="index 8" w:semiHidden="1" w:unhideWhenUsed="1"/>
+    <w:lsdException w:name="index 9" w:semiHidden="1" w:unhideWhenUsed="1"/>
+    <w:lsdException w:name="toc 1" w:semiHidden="1" w:uiPriority="39" w:unhideWhenUsed="1"/>
+    <w:lsdException w:name="toc 2" w:semiHidden="1" w:uiPriority="39" w:unhideWhenUsed="1"/>
+    <w:lsdException w:name="toc 3" w:semiHidden="1" w:uiPriority="39" w:unhideWhenUsed="1"/>
+    <w:lsdException w:name="toc 4" w:semiHidden="1" w:uiPriority="39" w:unhideWhenUsed="1"/>
+    <w:lsdException w:name="toc 5" w:semiHidden="1" w:uiPriority="39" w:unhideWhenUsed="1"/>
+    <w:lsdException w:name="toc 6" w:semiHidden="1" w:uiPriority="39" w:unhideWhenUsed="1"/>
+    <w:lsdException w:name="toc 7" w:semiHidden="1" w:uiPriority="39" w:unhideWhenUsed="1"/>
+    <w:lsdException w:name="toc 8" w:semiHidden="1" w:uiPriority="39" w:unhideWhenUsed="1"/>
+    <w:lsdException w:name="toc 9" w:semiHidden="1" w:uiPriority="39" w:unhideWhenUsed="1"/>
+    <w:lsdException w:name="Normal Indent" w:semiHidden="1" w:unhideWhenUsed="1"/>
+    <w:lsdException w:name="footnote text" w:semiHidden="1" w:unhideWhenUsed="1"/>
+    <w:lsdException w:name="annotation text" w:semiHidden="1" w:unhideWhenUsed="1"/>
+    <w:lsdException w:name="header" w:semiHidden="1" w:unhideWhenUsed="1"/>
+    <w:lsdException w:name="footer" w:semiHidden="1" w:unhideWhenUsed="1"/>
+    <w:lsdException w:name="index heading" w:semiHidden="1" w:unhideWhenUsed="1"/>
+    <w:lsdException w:name="caption" w:semiHidden="1" w:uiPriority="35" w:unhideWhenUsed="1" w:qFormat="1"/>
+    <w:lsdException w:name="table of figures" w:semiHidden="1" w:unhideWhenUsed="1"/>
+    <w:lsdException w:name="envelope address" w:semiHidden="1" w:unhideWhenUsed="1"/>
+    <w:lsdException w:name="envelope return" w:semiHidden="1" w:unhideWhenUsed="1"/>
+    <w:lsdException w:name="footnote reference" w:semiHidden="1" w:unhideWhenUsed="1"/>
+    <w:lsdException w:name="annotation reference" w:semiHidden="1" w:unhideWhenUsed="1"/>
+    <w:lsdException w:name="line number" w:semiHidden="1" w:unhideWhenUsed="1"/>
+    <w:lsdException w:name="page number" w:semiHidden="1" w:unhideWhenUsed="1"/>
+    <w:lsdException w:name="endnote reference" w:semiHidden="1" w:unhideWhenUsed="1"/>
+    <w:lsdException w:name="endnote text" w:semiHidden="1" w:unhideWhenUsed="1"/>
+    <w:lsdException w:name="table of authorities" w:semiHidden="1" w:unhideWhenUsed="1"/>
+    <w:lsdException w:name="macro" w:semiHidden="1" w:unhideWhenUsed="1"/>
+    <w:lsdException w:name="toa heading" w:semiHidden="1" w:unhideWhenUsed="1"/>
+    <w:lsdException w:name="List" w:semiHidden="1" w:unhideWhenUsed="1"/>
+    <w:lsdException w:name="List Bullet" w:semiHidden="1" w:unhideWhenUsed="1"/>
+    <w:lsdException w:name="List Number" w:semiHidden="1" w:unhideWhenUsed="1"/>
+    <w:lsdException w:name="List 2" w:semiHidden="1" w:unhideWhenUsed="1"/>
+    <w:lsdException w:name="List 3" w:semiHidden="1" w:unhideWhenUsed="1"/>
+    <w:lsdException w:name="List 4" w:semiHidden="1" w:unhideWhenUsed="1"/>
+    <w:lsdException w:name="List 5" w:semiHidden="1" w:unhideWhenUsed="1"/>
+    <w:lsdException w:name="List Bullet 2" w:semiHidden="1" w:unhideWhenUsed="1"/>
+    <w:lsdException w:name="List Bullet 3" w:semiHidden="1" w:unhideWhenUsed="1"/>
+    <w:lsdException w:name="List Bullet 4" w:semiHidden="1" w:unhideWhenUsed="1"/>
+    <w:lsdException w:name="List Bullet 5" w:semiHidden="1" w:unhideWhenUsed="1"/>
+    <w:lsdException w:name="List Number 2" w:semiHidden="1" w:unhideWhenUsed="1"/>
+    <w:lsdException w:name="List Number 3" w:semiHidden="1" w:unhideWhenUsed="1"/>
+    <w:lsdException w:name="List Number 4" w:semiHidden="1" w:unhideWhenUsed="1"/>
+    <w:lsdException w:name="List Number 5" w:semiHidden="1" w:unhideWhenUsed="1"/>
+    <w:lsdException w:name="Title" w:uiPriority="10" w:qFormat="1"/>
+    <w:lsdException w:name="Closing" w:semiHidden="1" w:unhideWhenUsed="1"/>
+    <w:lsdException w:name="Signature" w:semiHidden="1" w:unhideWhenUsed="1"/>
+    <w:lsdException w:name="Default Paragraph Font" w:semiHidden="1" w:uiPriority="1" w:unhideWhenUsed="1"/>
+    <w:lsdException w:name="Body Text" w:semiHidden="1" w:unhideWhenUsed="1"/>
+    <w:lsdException w:name="Body Text Indent" w:semiHidden="1" w:unhideWhenUsed="1"/>
+    <w:lsdException w:name="List Continue" w:semiHidden="1" w:unhideWhenUsed="1"/>
+    <w:lsdException w:name="List Continue 2" w:semiHidden="1" w:unhideWhenUsed="1"/>
+    <w:lsdException w:name="List Continue 3" w:semiHidden="1" w:unhideWhenUsed="1"/>
+    <w:lsdException w:name="List Continue 4" w:semiHidden="1" w:unhideWhenUsed="1"/>
+    <w:lsdException w:name="List Continue 5" w:semiHidden="1" w:unhideWhenUsed="1"/>
+    <w:lsdException w:name="Message Header" w:semiHidden="1" w:unhideWhenUsed="1"/>
+    <w:lsdException w:name="Subtitle" w:uiPriority="11" w:qFormat="1"/>
+    <w:lsdException w:name="Salutation" w:semiHidden="1" w:unhideWhenUsed="1"/>
+    <w:lsdException w:name="Date" w:semiHidden="1" w:unhideWhenUsed="1"/>
+    <w:lsdException w:name="Body Text First Indent" w:semiHidden="1" w:unhideWhenUsed="1"/>
+    <w:lsdException w:name="Body Text First Indent 2" w:semiHidden="1" w:unhideWhenUsed="1"/>
+    <w:lsdException w:name="Note Heading" w:semiHidden="1" w:unhideWhenUsed="1"/>
+    <w:lsdException w:name="Body Text 2" w:semiHidden="1" w:unhideWhenUsed="1"/>
+    <w:lsdException w:name="Body Text 3" w:semiHidden="1" w:unhideWhenUsed="1"/>
+    <w:lsdException w:name="Body Text Indent 2" w:semiHidden="1" w:unhideWhenUsed="1"/>
+    <w:lsdException w:name="Body Text Indent 3" w:semiHidden="1" w:unhideWhenUsed="1"/>
+    <w:lsdException w:name="Block Text" w:semiHidden="1" w:unhideWhenUsed="1"/>
+    <w:lsdException w:name="Hyperlink" w:semiHidden="1" w:unhideWhenUsed="1"/>
+    <w:lsdException w:name="FollowedHyperlink" w:semiHidden="1" w:unhideWhenUsed="1"/>
+    <w:lsdException w:name="Strong" w:uiPriority="22" w:qFormat="1"/>
+    <w:lsdException w:name="Emphasis" w:uiPriority="20" w:qFormat="1"/>
+    <w:lsdException w:name="Document Map" w:semiHidden="1" w:unhideWhenUsed="1"/>
+    <w:lsdException w:name="Plain Text" w:semiHidden="1" w:unhideWhenUsed="1"/>
+    <w:lsdException w:name="E-mail Signature" w:semiHidden="1" w:unhideWhenUsed="1"/>
+    <w:lsdException w:name="HTML Top of Form" w:semiHidden="1" w:unhideWhenUsed="1"/>
+    <w:lsdException w:name="HTML Bottom of Form" w:semiHidden="1" w:unhideWhenUsed="1"/>
+    <w:lsdException w:name="Normal (Web)" w:semiHidden="1" w:unhideWhenUsed="1"/>
+    <w:lsdException w:name="HTML Acronym" w:semiHidden="1" w:unhideWhenUsed="1"/>
+    <w:lsdException w:name="HTML Address" w:semiHidden="1" w:unhideWhenUsed="1"/>
+    <w:lsdException w:name="HTML Cite" w:semiHidden="1" w:unhideWhenUsed="1"/>
+    <w:lsdException w:name="HTML Code" w:semiHidden="1" w:unhideWhenUsed="1"/>
+    <w:lsdException w:name="HTML Definition" w:semiHidden="1" w:unhideWhenUsed="1"/>
+    <w:lsdException w:name="HTML Keyboard" w:semiHidden="1" w:unhideWhenUsed="1"/>
+    <w:lsdException w:name="HTML Preformatted" w:semiHidden="1" w:unhideWhenUsed="1"/>
+    <w:lsdException w:name="HTML Sample" w:semiHidden="1" w:unhideWhenUsed="1"/>
+    <w:lsdException w:name="HTML Typewriter" w:semiHidden="1" w:unhideWhenUsed="1"/>
+    <w:lsdException w:name="HTML Variable" w:semiHidden="1" w:unhideWhenUsed="1"/>
+    <w:lsdException w:name="Normal Table" w:semiHidden="1" w:unhideWhenUsed="1"/>
+    <w:lsdException w:name="annotation subject" w:semiHidden="1" w:unhideWhenUsed="1"/>
+    <w:lsdException w:name="No List" w:semiHidden="1" w:unhideWhenUsed="1"/>
+    <w:lsdException w:name="Outline List 1" w:semiHidden="1" w:unhideWhenUsed="1"/>
+    <w:lsdException w:name="Outline List 2" w:semiHidden="1" w:unhideWhenUsed="1"/>
+    <w:lsdException w:name="Outline List 3" w:semiHidden="1" w:unhideWhenUsed="1"/>
+    <w:lsdException w:name="Table Simple 1" w:semiHidden="1" w:unhideWhenUsed="1"/>
+    <w:lsdException w:name="Table Simple 2" w:semiHidden="1" w:unhideWhenUsed="1"/>
+    <w:lsdException w:name="Table Simple 3" w:semiHidden="1" w:unhideWhenUsed="1"/>
+    <w:lsdException w:name="Table Classic 1" w:semiHidden="1" w:unhideWhenUsed="1"/>
+    <w:lsdException w:name="Table Classic 2" w:semiHidden="1" w:unhideWhenUsed="1"/>
+    <w:lsdException w:name="Table Classic 3" w:semiHidden="1" w:unhideWhenUsed="1"/>
+    <w:lsdException w:name="Table Classic 4" w:semiHidden="1" w:unhideWhenUsed="1"/>
+    <w:lsdException w:name="Table Colorful 1" w:semiHidden="1" w:unhideWhenUsed="1"/>
+    <w:lsdException w:name="Table Colorful 2" w:semiHidden="1" w:unhideWhenUsed="1"/>
+    <w:lsdException w:name="Table Colorful 3" w:semiHidden="1" w:unhideWhenUsed="1"/>
+    <w:lsdException w:name="Table Columns 1" w:semiHidden="1" w:unhideWhenUsed="1"/>
+    <w:lsdException w:name="Table Columns 2" w:semiHidden="1" w:unhideWhenUsed="1"/>
+    <w:lsdException w:name="Table Columns 3" w:semiHidden="1" w:unhideWhenUsed="1"/>
+    <w:lsdException w:name="Table Columns 4" w:semiHidden="1" w:unhideWhenUsed="1"/>
+    <w:lsdException w:name="Table Columns 5" w:semiHidden="1" w:unhideWhenUsed="1"/>
+    <w:lsdException w:name="Table Grid 1" w:semiHidden="1" w:unhideWhenUsed="1"/>
+    <w:lsdException w:name="Table Grid 2" w:semiHidden="1" w:unhideWhenUsed="1"/>
+    <w:lsdException w:name="Table Grid 3" w:semiHidden="1" w:unhideWhenUsed="1"/>
+    <w:lsdException w:name="Table Grid 4" w:semiHidden="1" w:unhideWhenUsed="1"/>
+    <w:lsdException w:name="Table Grid 5" w:semiHidden="1" w:unhideWhenUsed="1"/>
+    <w:lsdException w:name="Table Grid 6" w:semiHidden="1" w:unhideWhenUsed="1"/>
+    <w:lsdException w:name="Table Grid 7" w:semiHidden="1" w:unhideWhenUsed="1"/>
+    <w:lsdException w:name="Table Grid 8" w:semiHidden="1" w:unhideWhenUsed="1"/>
+    <w:lsdException w:name="Table List 1" w:semiHidden="1" w:unhideWhenUsed="1"/>
+    <w:lsdException w:name="Table List 2" w:semiHidden="1" w:unhideWhenUsed="1"/>
+    <w:lsdException w:name="Table List 3" w:semiHidden="1" w:unhideWhenUsed="1"/>
+    <w:lsdException w:name="Table List 4" w:semiHidden="1" w:unhideWhenUsed="1"/>
+    <w:lsdException w:name="Table List 5" w:semiHidden="1" w:unhideWhenUsed="1"/>
+    <w:lsdException w:name="Table List 6" w:semiHidden="1" w:unhideWhenUsed="1"/>
+    <w:lsdException w:name="Table List 7" w:semiHidden="1" w:unhideWhenUsed="1"/>
+    <w:lsdException w:name="Table List 8" w:semiHidden="1" w:unhideWhenUsed="1"/>
+    <w:lsdException w:name="Table 3D effects 1" w:semiHidden="1" w:unhideWhenUsed="1"/>
+    <w:lsdException w:name="Table 3D effects 2" w:semiHidden="1" w:unhideWhenUsed="1"/>
+    <w:lsdException w:name="Table 3D effects 3" w:semiHidden="1" w:unhideWhenUsed="1"/>
+    <w:lsdException w:name="Table Contemporary" w:semiHidden="1" w:unhideWhenUsed="1"/>
+    <w:lsdException w:name="Table Elegant" w:semiHidden="1" w:unhideWhenUsed="1"/>
+    <w:lsdException w:name="Table Professional" w:semiHidden="1" w:unhideWhenUsed="1"/>
+    <w:lsdException w:name="Table Subtle 1" w:semiHidden="1" w:unhideWhenUsed="1"/>
+    <w:lsdException w:name="Table Subtle 2" w:semiHidden="1" w:unhideWhenUsed="1"/>
+    <w:lsdException w:name="Table Web 1" w:semiHidden="1" w:unhideWhenUsed="1"/>
+    <w:lsdException w:name="Table Web 2" w:semiHidden="1" w:unhideWhenUsed="1"/>
+    <w:lsdException w:name="Table Web 3" w:semiHidden="1" w:unhideWhenUsed="1"/>
+    <w:lsdException w:name="Balloon Text" w:semiHidden="1" w:unhideWhenUsed="1"/>
     <w:lsdException w:name="Table Grid" w:uiPriority="39"/>
-    <w:lsdException w:name="Placeholder Text" w:unhideWhenUsed="0"/>
-    <w:lsdException w:name="No Spacing" w:semiHidden="0" w:uiPriority="1" w:unhideWhenUsed="0" w:qFormat="1"/>
-    <w:lsdException w:name="Light Shading" w:semiHidden="0" w:uiPriority="60" w:unhideWhenUsed="0"/>
-    <w:lsdException w:name="Light List" w:semiHidden="0" w:uiPriority="61" w:unhideWhenUsed="0"/>
-    <w:lsdException w:name="Light Grid" w:semiHidden="0" w:uiPriority="62" w:unhideWhenUsed="0"/>
-    <w:lsdException w:name="Medium Shading 1" w:semiHidden="0" w:uiPriority="63" w:unhideWhenUsed="0"/>
-    <w:lsdException w:name="Medium Shading 2" w:semiHidden="0" w:uiPriority="64" w:unhideWhenUsed="0"/>
-    <w:lsdException w:name="Medium List 1" w:semiHidden="0" w:uiPriority="65" w:unhideWhenUsed="0"/>
-    <w:lsdException w:name="Medium List 2" w:semiHidden="0" w:uiPriority="66" w:unhideWhenUsed="0"/>
-    <w:lsdException w:name="Medium Grid 1" w:semiHidden="0" w:uiPriority="67" w:unhideWhenUsed="0"/>
-    <w:lsdException w:name="Medium Grid 2" w:semiHidden="0" w:uiPriority="68" w:unhideWhenUsed="0"/>
-    <w:lsdException w:name="Medium Grid 3" w:semiHidden="0" w:uiPriority="69" w:unhideWhenUsed="0"/>
-    <w:lsdException w:name="Dark List" w:semiHidden="0" w:uiPriority="70" w:unhideWhenUsed="0"/>
-    <w:lsdException w:name="Colorful Shading" w:semiHidden="0" w:uiPriority="71" w:unhideWhenUsed="0"/>
-    <w:lsdException w:name="Colorful List" w:semiHidden="0" w:uiPriority="72" w:unhideWhenUsed="0"/>
-    <w:lsdException w:name="Colorful Grid" w:semiHidden="0" w:uiPriority="73" w:unhideWhenUsed="0"/>
-    <w:lsdException w:name="Light Shading Accent 1" w:semiHidden="0" w:uiPriority="60" w:unhideWhenUsed="0"/>
-    <w:lsdException w:name="Light List Accent 1" w:semiHidden="0" w:uiPriority="61" w:unhideWhenUsed="0"/>
-    <w:lsdException w:name="Light Grid Accent 1" w:semiHidden="0" w:uiPriority="62" w:unhideWhenUsed="0"/>
-    <w:lsdException w:name="Medium Shading 1 Accent 1" w:semiHidden="0" w:uiPriority="63" w:unhideWhenUsed="0"/>
-    <w:lsdException w:name="Medium Shading 2 Accent 1" w:semiHidden="0" w:uiPriority="64" w:unhideWhenUsed="0"/>
-    <w:lsdException w:name="Medium List 1 Accent 1" w:semiHidden="0" w:uiPriority="65" w:unhideWhenUsed="0"/>
-    <w:lsdException w:name="Revision" w:unhideWhenUsed="0"/>
-    <w:lsdException w:name="List Paragraph" w:semiHidden="0" w:uiPriority="34" w:unhideWhenUsed="0" w:qFormat="1"/>
-    <w:lsdException w:name="Quote" w:semiHidden="0" w:uiPriority="29" w:unhideWhenUsed="0" w:qFormat="1"/>
-    <w:lsdException w:name="Intense Quote" w:semiHidden="0" w:uiPriority="30" w:unhideWhenUsed="0" w:qFormat="1"/>
-    <w:lsdException w:name="Medium List 2 Accent 1" w:semiHidden="0" w:uiPriority="66" w:unhideWhenUsed="0"/>
-    <w:lsdException w:name="Medium Grid 1 Accent 1" w:semiHidden="0" w:uiPriority="67" w:unhideWhenUsed="0"/>
-    <w:lsdException w:name="Medium Grid 2 Accent 1" w:semiHidden="0" w:uiPriority="68" w:unhideWhenUsed="0"/>
-    <w:lsdException w:name="Medium Grid 3 Accent 1" w:semiHidden="0" w:uiPriority="69" w:unhideWhenUsed="0"/>
-    <w:lsdException w:name="Dark List Accent 1" w:semiHidden="0" w:uiPriority="70" w:unhideWhenUsed="0"/>
-    <w:lsdException w:name="Colorful Shading Accent 1" w:semiHidden="0" w:uiPriority="71" w:unhideWhenUsed="0"/>
-    <w:lsdException w:name="Colorful List Accent 1" w:semiHidden="0" w:uiPriority="72" w:unhideWhenUsed="0"/>
-    <w:lsdException w:name="Colorful Grid Accent 1" w:semiHidden="0" w:uiPriority="73" w:unhideWhenUsed="0"/>
-    <w:lsdException w:name="Light Shading Accent 2" w:semiHidden="0" w:uiPriority="60" w:unhideWhenUsed="0"/>
-    <w:lsdException w:name="Light List Accent 2" w:semiHidden="0" w:uiPriority="61" w:unhideWhenUsed="0"/>
-    <w:lsdException w:name="Light Grid Accent 2" w:semiHidden="0" w:uiPriority="62" w:unhideWhenUsed="0"/>
-    <w:lsdException w:name="Medium Shading 1 Accent 2" w:semiHidden="0" w:uiPriority="63" w:unhideWhenUsed="0"/>
-    <w:lsdException w:name="Medium Shading 2 Accent 2" w:semiHidden="0" w:uiPriority="64" w:unhideWhenUsed="0"/>
-    <w:lsdException w:name="Medium List 1 Accent 2" w:semiHidden="0" w:uiPriority="65" w:unhideWhenUsed="0"/>
-    <w:lsdException w:name="Medium List 2 Accent 2" w:semiHidden="0" w:uiPriority="66" w:unhideWhenUsed="0"/>
-    <w:lsdException w:name="Medium Grid 1 Accent 2" w:semiHidden="0" w:uiPriority="67" w:unhideWhenUsed="0"/>
-    <w:lsdException w:name="Medium Grid 2 Accent 2" w:semiHidden="0" w:uiPriority="68" w:unhideWhenUsed="0"/>
-    <w:lsdException w:name="Medium Grid 3 Accent 2" w:semiHidden="0" w:uiPriority="69" w:unhideWhenUsed="0"/>
-    <w:lsdException w:name="Dark List Accent 2" w:semiHidden="0" w:uiPriority="70" w:unhideWhenUsed="0"/>
-    <w:lsdException w:name="Colorful Shading Accent 2" w:semiHidden="0" w:uiPriority="71" w:unhideWhenUsed="0"/>
-    <w:lsdException w:name="Colorful List Accent 2" w:semiHidden="0" w:uiPriority="72" w:unhideWhenUsed="0"/>
-    <w:lsdException w:name="Colorful Grid Accent 2" w:semiHidden="0" w:uiPriority="73" w:unhideWhenUsed="0"/>
-    <w:lsdException w:name="Light Shading Accent 3" w:semiHidden="0" w:uiPriority="60" w:unhideWhenUsed="0"/>
-    <w:lsdException w:name="Light List Accent 3" w:semiHidden="0" w:uiPriority="61" w:unhideWhenUsed="0"/>
-    <w:lsdException w:name="Light Grid Accent 3" w:semiHidden="0" w:uiPriority="62" w:unhideWhenUsed="0"/>
-    <w:lsdException w:name="Medium Shading 1 Accent 3" w:semiHidden="0" w:uiPriority="63" w:unhideWhenUsed="0"/>
-    <w:lsdException w:name="Medium Shading 2 Accent 3" w:semiHidden="0" w:uiPriority="64" w:unhideWhenUsed="0"/>
-    <w:lsdException w:name="Medium List 1 Accent 3" w:semiHidden="0" w:uiPriority="65" w:unhideWhenUsed="0"/>
-    <w:lsdException w:name="Medium List 2 Accent 3" w:semiHidden="0" w:uiPriority="66" w:unhideWhenUsed="0"/>
-    <w:lsdException w:name="Medium Grid 1 Accent 3" w:semiHidden="0" w:uiPriority="67" w:unhideWhenUsed="0"/>
-    <w:lsdException w:name="Medium Grid 2 Accent 3" w:semiHidden="0" w:uiPriority="68" w:unhideWhenUsed="0"/>
-    <w:lsdException w:name="Medium Grid 3 Accent 3" w:semiHidden="0" w:uiPriority="69" w:unhideWhenUsed="0"/>
-    <w:lsdException w:name="Dark List Accent 3" w:semiHidden="0" w:uiPriority="70" w:unhideWhenUsed="0"/>
-    <w:lsdException w:name="Colorful Shading Accent 3" w:semiHidden="0" w:uiPriority="71" w:unhideWhenUsed="0"/>
-    <w:lsdException w:name="Colorful List Accent 3" w:semiHidden="0" w:uiPriority="72" w:unhideWhenUsed="0"/>
-    <w:lsdException w:name="Colorful Grid Accent 3" w:semiHidden="0" w:uiPriority="73" w:unhideWhenUsed="0"/>
-    <w:lsdException w:name="Light Shading Accent 4" w:semiHidden="0" w:uiPriority="60" w:unhideWhenUsed="0"/>
-    <w:lsdException w:name="Light List Accent 4" w:semiHidden="0" w:uiPriority="61" w:unhideWhenUsed="0"/>
-    <w:lsdException w:name="Light Grid Accent 4" w:semiHidden="0" w:uiPriority="62" w:unhideWhenUsed="0"/>
-    <w:lsdException w:name="Medium Shading 1 Accent 4" w:semiHidden="0" w:uiPriority="63" w:unhideWhenUsed="0"/>
-    <w:lsdException w:name="Medium Shading 2 Accent 4" w:semiHidden="0" w:uiPriority="64" w:unhideWhenUsed="0"/>
-    <w:lsdException w:name="Medium List 1 Accent 4" w:semiHidden="0" w:uiPriority="65" w:unhideWhenUsed="0"/>
-    <w:lsdException w:name="Medium List 2 Accent 4" w:semiHidden="0" w:uiPriority="66" w:unhideWhenUsed="0"/>
-    <w:lsdException w:name="Medium Grid 1 Accent 4" w:semiHidden="0" w:uiPriority="67" w:unhideWhenUsed="0"/>
-    <w:lsdException w:name="Medium Grid 2 Accent 4" w:semiHidden="0" w:uiPriority="68" w:unhideWhenUsed="0"/>
-    <w:lsdException w:name="Medium Grid 3 Accent 4" w:semiHidden="0" w:uiPriority="69" w:unhideWhenUsed="0"/>
-    <w:lsdException w:name="Dark List Accent 4" w:semiHidden="0" w:uiPriority="70" w:unhideWhenUsed="0"/>
-    <w:lsdException w:name="Colorful Shading Accent 4" w:semiHidden="0" w:uiPriority="71" w:unhideWhenUsed="0"/>
-    <w:lsdException w:name="Colorful List Accent 4" w:semiHidden="0" w:uiPriority="72" w:unhideWhenUsed="0"/>
-    <w:lsdException w:name="Colorful Grid Accent 4" w:semiHidden="0" w:uiPriority="73" w:unhideWhenUsed="0"/>
-    <w:lsdException w:name="Light Shading Accent 5" w:semiHidden="0" w:uiPriority="60" w:unhideWhenUsed="0"/>
-    <w:lsdException w:name="Light List Accent 5" w:semiHidden="0" w:uiPriority="61" w:unhideWhenUsed="0"/>
-    <w:lsdException w:name="Light Grid Accent 5" w:semiHidden="0" w:uiPriority="62" w:unhideWhenUsed="0"/>
-    <w:lsdException w:name="Medium Shading 1 Accent 5" w:semiHidden="0" w:uiPriority="63" w:unhideWhenUsed="0"/>
-    <w:lsdException w:name="Medium Shading 2 Accent 5" w:semiHidden="0" w:uiPriority="64" w:unhideWhenUsed="0"/>
-    <w:lsdException w:name="Medium List 1 Accent 5" w:semiHidden="0" w:uiPriority="65" w:unhideWhenUsed="0"/>
-    <w:lsdException w:name="Medium List 2 Accent 5" w:semiHidden="0" w:uiPriority="66" w:unhideWhenUsed="0"/>
-    <w:lsdException w:name="Medium Grid 1 Accent 5" w:semiHidden="0" w:uiPriority="67" w:unhideWhenUsed="0"/>
-    <w:lsdException w:name="Medium Grid 2 Accent 5" w:semiHidden="0" w:uiPriority="68" w:unhideWhenUsed="0"/>
-    <w:lsdException w:name="Medium Grid 3 Accent 5" w:semiHidden="0" w:uiPriority="69" w:unhideWhenUsed="0"/>
-    <w:lsdException w:name="Dark List Accent 5" w:semiHidden="0" w:uiPriority="70" w:unhideWhenUsed="0"/>
-    <w:lsdException w:name="Colorful Shading Accent 5" w:semiHidden="0" w:uiPriority="71" w:unhideWhenUsed="0"/>
-    <w:lsdException w:name="Colorful List Accent 5" w:semiHidden="0" w:uiPriority="72" w:unhideWhenUsed="0"/>
-    <w:lsdException w:name="Colorful Grid Accent 5" w:semiHidden="0" w:uiPriority="73" w:unhideWhenUsed="0"/>
-    <w:lsdException w:name="Light Shading Accent 6" w:semiHidden="0" w:uiPriority="60" w:unhideWhenUsed="0"/>
-    <w:lsdException w:name="Light List Accent 6" w:semiHidden="0" w:uiPriority="61" w:unhideWhenUsed="0"/>
-    <w:lsdException w:name="Light Grid Accent 6" w:semiHidden="0" w:uiPriority="62" w:unhideWhenUsed="0"/>
-    <w:lsdException w:name="Medium Shading 1 Accent 6" w:semiHidden="0" w:uiPriority="63" w:unhideWhenUsed="0"/>
-    <w:lsdException w:name="Medium Shading 2 Accent 6" w:semiHidden="0" w:uiPriority="64" w:unhideWhenUsed="0"/>
-    <w:lsdException w:name="Medium List 1 Accent 6" w:semiHidden="0" w:uiPriority="65" w:unhideWhenUsed="0"/>
-    <w:lsdException w:name="Medium List 2 Accent 6" w:semiHidden="0" w:uiPriority="66" w:unhideWhenUsed="0"/>
-    <w:lsdException w:name="Medium Grid 1 Accent 6" w:semiHidden="0" w:uiPriority="67" w:unhideWhenUsed="0"/>
-    <w:lsdException w:name="Medium Grid 2 Accent 6" w:semiHidden="0" w:uiPriority="68" w:unhideWhenUsed="0"/>
-    <w:lsdException w:name="Medium Grid 3 Accent 6" w:semiHidden="0" w:uiPriority="69" w:unhideWhenUsed="0"/>
-    <w:lsdException w:name="Dark List Accent 6" w:semiHidden="0" w:uiPriority="70" w:unhideWhenUsed="0"/>
-    <w:lsdException w:name="Colorful Shading Accent 6" w:semiHidden="0" w:uiPriority="71" w:unhideWhenUsed="0"/>
-    <w:lsdException w:name="Colorful List Accent 6" w:semiHidden="0" w:uiPriority="72" w:unhideWhenUsed="0"/>
-    <w:lsdException w:name="Colorful Grid Accent 6" w:semiHidden="0" w:uiPriority="73" w:unhideWhenUsed="0"/>
-    <w:lsdException w:name="Subtle Emphasis" w:semiHidden="0" w:uiPriority="19" w:unhideWhenUsed="0" w:qFormat="1"/>
-    <w:lsdException w:name="Intense Emphasis" w:semiHidden="0" w:uiPriority="21" w:unhideWhenUsed="0" w:qFormat="1"/>
-    <w:lsdException w:name="Subtle Reference" w:semiHidden="0" w:uiPriority="31" w:unhideWhenUsed="0" w:qFormat="1"/>
-    <w:lsdException w:name="Intense Reference" w:semiHidden="0" w:uiPriority="32" w:unhideWhenUsed="0" w:qFormat="1"/>
-    <w:lsdException w:name="Book Title" w:semiHidden="0" w:uiPriority="33" w:unhideWhenUsed="0" w:qFormat="1"/>
-    <w:lsdException w:name="Bibliography" w:uiPriority="37"/>
-    <w:lsdException w:name="TOC Heading" w:uiPriority="39" w:qFormat="1"/>
+    <w:lsdException w:name="Table Theme" w:semiHidden="1" w:unhideWhenUsed="1"/>
+    <w:lsdException w:name="Placeholder Text" w:semiHidden="1"/>
+    <w:lsdException w:name="No Spacing" w:uiPriority="1" w:qFormat="1"/>
+    <w:lsdException w:name="Light Shading" w:uiPriority="60"/>
+    <w:lsdException w:name="Light List" w:uiPriority="61"/>
+    <w:lsdException w:name="Light Grid" w:uiPriority="62"/>
+    <w:lsdException w:name="Medium Shading 1" w:uiPriority="63"/>
+    <w:lsdException w:name="Medium Shading 2" w:uiPriority="64"/>
+    <w:lsdException w:name="Medium List 1" w:uiPriority="65"/>
+    <w:lsdException w:name="Medium List 2" w:uiPriority="66"/>
+    <w:lsdException w:name="Medium Grid 1" w:uiPriority="67"/>
+    <w:lsdException w:name="Medium Grid 2" w:uiPriority="68"/>
+    <w:lsdException w:name="Medium Grid 3" w:uiPriority="69"/>
+    <w:lsdException w:name="Dark List" w:uiPriority="70"/>
+    <w:lsdException w:name="Colorful Shading" w:uiPriority="71"/>
+    <w:lsdException w:name="Colorful List" w:uiPriority="72"/>
+    <w:lsdException w:name="Colorful Grid" w:uiPriority="73"/>
+    <w:lsdException w:name="Light Shading Accent 1" w:uiPriority="60"/>
+    <w:lsdException w:name="Light List Accent 1" w:uiPriority="61"/>
+    <w:lsdException w:name="Light Grid Accent 1" w:uiPriority="62"/>
+    <w:lsdException w:name="Medium Shading 1 Accent 1" w:uiPriority="63"/>
+    <w:lsdException w:name="Medium Shading 2 Accent 1" w:uiPriority="64"/>
+    <w:lsdException w:name="Medium List 1 Accent 1" w:uiPriority="65"/>
+    <w:lsdException w:name="Revision" w:semiHidden="1"/>
+    <w:lsdException w:name="List Paragraph" w:uiPriority="34" w:qFormat="1"/>
+    <w:lsdException w:name="Quote" w:uiPriority="29" w:qFormat="1"/>
+    <w:lsdException w:name="Intense Quote" w:uiPriority="30" w:qFormat="1"/>
+    <w:lsdException w:name="Medium List 2 Accent 1" w:uiPriority="66"/>
+    <w:lsdException w:name="Medium Grid 1 Accent 1" w:uiPriority="67"/>
+    <w:lsdException w:name="Medium Grid 2 Accent 1" w:uiPriority="68"/>
+    <w:lsdException w:name="Medium Grid 3 Accent 1" w:uiPriority="69"/>
+    <w:lsdException w:name="Dark List Accent 1" w:uiPriority="70"/>
+    <w:lsdException w:name="Colorful Shading Accent 1" w:uiPriority="71"/>
+    <w:lsdException w:name="Colorful List Accent 1" w:uiPriority="72"/>
+    <w:lsdException w:name="Colorful Grid Accent 1" w:uiPriority="73"/>
+    <w:lsdException w:name="Light Shading Accent 2" w:uiPriority="60"/>
+    <w:lsdException w:name="Light List Accent 2" w:uiPriority="61"/>
+    <w:lsdException w:name="Light Grid Accent 2" w:uiPriority="62"/>
+    <w:lsdException w:name="Medium Shading 1 Accent 2" w:uiPriority="63"/>
+    <w:lsdException w:name="Medium Shading 2 Accent 2" w:uiPriority="64"/>
+    <w:lsdException w:name="Medium List 1 Accent 2" w:uiPriority="65"/>
+    <w:lsdException w:name="Medium List 2 Accent 2" w:uiPriority="66"/>
+    <w:lsdException w:name="Medium Grid 1 Accent 2" w:uiPriority="67"/>
+    <w:lsdException w:name="Medium Grid 2 Accent 2" w:uiPriority="68"/>
+    <w:lsdException w:name="Medium Grid 3 Accent 2" w:uiPriority="69"/>
+    <w:lsdException w:name="Dark List Accent 2" w:uiPriority="70"/>
+    <w:lsdException w:name="Colorful Shading Accent 2" w:uiPriority="71"/>
+    <w:lsdException w:name="Colorful List Accent 2" w:uiPriority="72"/>
+    <w:lsdException w:name="Colorful Grid Accent 2" w:uiPriority="73"/>
+    <w:lsdException w:name="Light Shading Accent 3" w:uiPriority="60"/>
+    <w:lsdException w:name="Light List Accent 3" w:uiPriority="61"/>
+    <w:lsdException w:name="Light Grid Accent 3" w:uiPriority="62"/>
+    <w:lsdException w:name="Medium Shading 1 Accent 3" w:uiPriority="63"/>
+    <w:lsdException w:name="Medium Shading 2 Accent 3" w:uiPriority="64"/>
+    <w:lsdException w:name="Medium List 1 Accent 3" w:uiPriority="65"/>
+    <w:lsdException w:name="Medium List 2 Accent 3" w:uiPriority="66"/>
+    <w:lsdException w:name="Medium Grid 1 Accent 3" w:uiPriority="67"/>
+    <w:lsdException w:name="Medium Grid 2 Accent 3" w:uiPriority="68"/>
+    <w:lsdException w:name="Medium Grid 3 Accent 3" w:uiPriority="69"/>
+    <w:lsdException w:name="Dark List Accent 3" w:uiPriority="70"/>
+    <w:lsdException w:name="Colorful Shading Accent 3" w:uiPriority="71"/>
+    <w:lsdException w:name="Colorful List Accent 3" w:uiPriority="72"/>
+    <w:lsdException w:name="Colorful Grid Accent 3" w:uiPriority="73"/>
+    <w:lsdException w:name="Light Shading Accent 4" w:uiPriority="60"/>
+    <w:lsdException w:name="Light List Accent 4" w:uiPriority="61"/>
+    <w:lsdException w:name="Light Grid Accent 4" w:uiPriority="62"/>
+    <w:lsdException w:name="Medium Shading 1 Accent 4" w:uiPriority="63"/>
+    <w:lsdException w:name="Medium Shading 2 Accent 4" w:uiPriority="64"/>
+    <w:lsdException w:name="Medium List 1 Accent 4" w:uiPriority="65"/>
+    <w:lsdException w:name="Medium List 2 Accent 4" w:uiPriority="66"/>
+    <w:lsdException w:name="Medium Grid 1 Accent 4" w:uiPriority="67"/>
+    <w:lsdException w:name="Medium Grid 2 Accent 4" w:uiPriority="68"/>
+    <w:lsdException w:name="Medium Grid 3 Accent 4" w:uiPriority="69"/>
+    <w:lsdException w:name="Dark List Accent 4" w:uiPriority="70"/>
+    <w:lsdException w:name="Colorful Shading Accent 4" w:uiPriority="71"/>
+    <w:lsdException w:name="Colorful List Accent 4" w:uiPriority="72"/>
+    <w:lsdException w:name="Colorful Grid Accent 4" w:uiPriority="73"/>
+    <w:lsdException w:name="Light Shading Accent 5" w:uiPriority="60"/>
+    <w:lsdException w:name="Light List Accent 5" w:uiPriority="61"/>
+    <w:lsdException w:name="Light Grid Accent 5" w:uiPriority="62"/>
+    <w:lsdException w:name="Medium Shading 1 Accent 5" w:uiPriority="63"/>
+    <w:lsdException w:name="Medium Shading 2 Accent 5" w:uiPriority="64"/>
+    <w:lsdException w:name="Medium List 1 Accent 5" w:uiPriority="65"/>
+    <w:lsdException w:name="Medium List 2 Accent 5" w:uiPriority="66"/>
+    <w:lsdException w:name="Medium Grid 1 Accent 5" w:uiPriority="67"/>
+    <w:lsdException w:name="Medium Grid 2 Accent 5" w:uiPriority="68"/>
+    <w:lsdException w:name="Medium Grid 3 Accent 5" w:uiPriority="69"/>
+    <w:lsdException w:name="Dark List Accent 5" w:uiPriority="70"/>
+    <w:lsdException w:name="Colorful Shading Accent 5" w:uiPriority="71"/>
+    <w:lsdException w:name="Colorful List Accent 5" w:uiPriority="72"/>
+    <w:lsdException w:name="Colorful Grid Accent 5" w:uiPriority="73"/>
+    <w:lsdException w:name="Light Shading Accent 6" w:uiPriority="60"/>
+    <w:lsdException w:name="Light List Accent 6" w:uiPriority="61"/>
+    <w:lsdException w:name="Light Grid Accent 6" w:uiPriority="62"/>
+    <w:lsdException w:name="Medium Shading 1 Accent 6" w:uiPriority="63"/>
+    <w:lsdException w:name="Medium Shading 2 Accent 6" w:uiPriority="64"/>
+    <w:lsdException w:name="Medium List 1 Accent 6" w:uiPriority="65"/>
+    <w:lsdException w:name="Medium List 2 Accent 6" w:uiPriority="66"/>
+    <w:lsdException w:name="Medium Grid 1 Accent 6" w:uiPriority="67"/>
+    <w:lsdException w:name="Medium Grid 2 Accent 6" w:uiPriority="68"/>
+    <w:lsdException w:name="Medium Grid 3 Accent 6" w:uiPriority="69"/>
+    <w:lsdException w:name="Dark List Accent 6" w:uiPriority="70"/>
+    <w:lsdException w:name="Colorful Shading Accent 6" w:uiPriority="71"/>
+    <w:lsdException w:name="Colorful List Accent 6" w:uiPriority="72"/>
+    <w:lsdException w:name="Colorful Grid Accent 6" w:uiPriority="73"/>
+    <w:lsdException w:name="Subtle Emphasis" w:uiPriority="19" w:qFormat="1"/>
+    <w:lsdException w:name="Intense Emphasis" w:uiPriority="21" w:qFormat="1"/>
+    <w:lsdException w:name="Subtle Reference" w:uiPriority="31" w:qFormat="1"/>
+    <w:lsdException w:name="Intense Reference" w:uiPriority="32" w:qFormat="1"/>
+    <w:lsdException w:name="Book Title" w:uiPriority="33" w:qFormat="1"/>
+    <w:lsdException w:name="Bibliography" w:semiHidden="1" w:uiPriority="37" w:unhideWhenUsed="1"/>
+    <w:lsdException w:name="TOC Heading" w:semiHidden="1" w:uiPriority="39" w:unhideWhenUsed="1" w:qFormat="1"/>
+    <w:lsdException w:name="Plain Table 1" w:uiPriority="41"/>
+    <w:lsdException w:name="Plain Table 2" w:uiPriority="42"/>
+    <w:lsdException w:name="Plain Table 3" w:uiPriority="43"/>
+    <w:lsdException w:name="Plain Table 4" w:uiPriority="44"/>
+    <w:lsdException w:name="Plain Table 5" w:uiPriority="45"/>
+    <w:lsdException w:name="Grid Table Light" w:uiPriority="40"/>
+    <w:lsdException w:name="Grid Table 1 Light" w:uiPriority="46"/>
+    <w:lsdException w:name="Grid Table 2" w:uiPriority="47"/>
+    <w:lsdException w:name="Grid Table 3" w:uiPriority="48"/>
+    <w:lsdException w:name="Grid Table 4" w:uiPriority="49"/>
+    <w:lsdException w:name="Grid Table 5 Dark" w:uiPriority="50"/>
+    <w:lsdException w:name="Grid Table 6 Colorful" w:uiPriority="51"/>
+    <w:lsdException w:name="Grid Table 7 Colorful" w:uiPriority="52"/>
+    <w:lsdException w:name="Grid Table 1 Light Accent 1" w:uiPriority="46"/>
+    <w:lsdException w:name="Grid Table 2 Accent 1" w:uiPriority="47"/>
+    <w:lsdException w:name="Grid Table 3 Accent 1" w:uiPriority="48"/>
+    <w:lsdException w:name="Grid Table 4 Accent 1" w:uiPriority="49"/>
+    <w:lsdException w:name="Grid Table 5 Dark Accent 1" w:uiPriority="50"/>
+    <w:lsdException w:name="Grid Table 6 Colorful Accent 1" w:uiPriority="51"/>
+    <w:lsdException w:name="Grid Table 7 Colorful Accent 1" w:uiPriority="52"/>
+    <w:lsdException w:name="Grid Table 1 Light Accent 2" w:uiPriority="46"/>
+    <w:lsdException w:name="Grid Table 2 Accent 2" w:uiPriority="47"/>
+    <w:lsdException w:name="Grid Table 3 Accent 2" w:uiPriority="48"/>
+    <w:lsdException w:name="Grid Table 4 Accent 2" w:uiPriority="49"/>
+    <w:lsdException w:name="Grid Table 5 Dark Accent 2" w:uiPriority="50"/>
+    <w:lsdException w:name="Grid Table 6 Colorful Accent 2" w:uiPriority="51"/>
+    <w:lsdException w:name="Grid Table 7 Colorful Accent 2" w:uiPriority="52"/>
+    <w:lsdException w:name="Grid Table 1 Light Accent 3" w:uiPriority="46"/>
+    <w:lsdException w:name="Grid Table 2 Accent 3" w:uiPriority="47"/>
+    <w:lsdException w:name="Grid Table 3 Accent 3" w:uiPriority="48"/>
+    <w:lsdException w:name="Grid Table 4 Accent 3" w:uiPriority="49"/>
+    <w:lsdException w:name="Grid Table 5 Dark Accent 3" w:uiPriority="50"/>
+    <w:lsdException w:name="Grid Table 6 Colorful Accent 3" w:uiPriority="51"/>
+    <w:lsdException w:name="Grid Table 7 Colorful Accent 3" w:uiPriority="52"/>
+    <w:lsdException w:name="Grid Table 1 Light Accent 4" w:uiPriority="46"/>
+    <w:lsdException w:name="Grid Table 2 Accent 4" w:uiPriority="47"/>
+    <w:lsdException w:name="Grid Table 3 Accent 4" w:uiPriority="48"/>
+    <w:lsdException w:name="Grid Table 4 Accent 4" w:uiPriority="49"/>
+    <w:lsdException w:name="Grid Table 5 Dark Accent 4" w:uiPriority="50"/>
+    <w:lsdException w:name="Grid Table 6 Colorful Accent 4" w:uiPriority="51"/>
+    <w:lsdException w:name="Grid Table 7 Colorful Accent 4" w:uiPriority="52"/>
+    <w:lsdException w:name="Grid Table 1 Light Accent 5" w:uiPriority="46"/>
+    <w:lsdException w:name="Grid Table 2 Accent 5" w:uiPriority="47"/>
+    <w:lsdException w:name="Grid Table 3 Accent 5" w:uiPriority="48"/>
+    <w:lsdException w:name="Grid Table 4 Accent 5" w:uiPriority="49"/>
+    <w:lsdException w:name="Grid Table 5 Dark Accent 5" w:uiPriority="50"/>
+    <w:lsdException w:name="Grid Table 6 Colorful Accent 5" w:uiPriority="51"/>
+    <w:lsdException w:name="Grid Table 7 Colorful Accent 5" w:uiPriority="52"/>
+    <w:lsdException w:name="Grid Table 1 Light Accent 6" w:uiPriority="46"/>
+    <w:lsdException w:name="Grid Table 2 Accent 6" w:uiPriority="47"/>
+    <w:lsdException w:name="Grid Table 3 Accent 6" w:uiPriority="48"/>
+    <w:lsdException w:name="Grid Table 4 Accent 6" w:uiPriority="49"/>
+    <w:lsdException w:name="Grid Table 5 Dark Accent 6" w:uiPriority="50"/>
+    <w:lsdException w:name="Grid Table 6 Colorful Accent 6" w:uiPriority="51"/>
+    <w:lsdException w:name="Grid Table 7 Colorful Accent 6" w:uiPriority="52"/>
+    <w:lsdException w:name="List Table 1 Light" w:uiPriority="46"/>
+    <w:lsdException w:name="List Table 2" w:uiPriority="47"/>
+    <w:lsdException w:name="List Table 3" w:uiPriority="48"/>
+    <w:lsdException w:name="List Table 4" w:uiPriority="49"/>
+    <w:lsdException w:name="List Table 5 Dark" w:uiPriority="50"/>
+    <w:lsdException w:name="List Table 6 Colorful" w:uiPriority="51"/>
+    <w:lsdException w:name="List Table 7 Colorful" w:uiPriority="52"/>
+    <w:lsdException w:name="List Table 1 Light Accent 1" w:uiPriority="46"/>
+    <w:lsdException w:name="List Table 2 Accent 1" w:uiPriority="47"/>
+    <w:lsdException w:name="List Table 3 Accent 1" w:uiPriority="48"/>
+    <w:lsdException w:name="List Table 4 Accent 1" w:uiPriority="49"/>
+    <w:lsdException w:name="List Table 5 Dark Accent 1" w:uiPriority="50"/>
+    <w:lsdException w:name="List Table 6 Colorful Accent 1" w:uiPriority="51"/>
+    <w:lsdException w:name="List Table 7 Colorful Accent 1" w:uiPriority="52"/>
+    <w:lsdException w:name="List Table 1 Light Accent 2" w:uiPriority="46"/>
+    <w:lsdException w:name="List Table 2 Accent 2" w:uiPriority="47"/>
+    <w:lsdException w:name="List Table 3 Accent 2" w:uiPriority="48"/>
+    <w:lsdException w:name="List Table 4 Accent 2" w:uiPriority="49"/>
+    <w:lsdException w:name="List Table 5 Dark Accent 2" w:uiPriority="50"/>
+    <w:lsdException w:name="List Table 6 Colorful Accent 2" w:uiPriority="51"/>
+    <w:lsdException w:name="List Table 7 Colorful Accent 2" w:uiPriority="52"/>
+    <w:lsdException w:name="List Table 1 Light Accent 3" w:uiPriority="46"/>
+    <w:lsdException w:name="List Table 2 Accent 3" w:uiPriority="47"/>
+    <w:lsdException w:name="List Table 3 Accent 3" w:uiPriority="48"/>
+    <w:lsdException w:name="List Table 4 Accent 3" w:uiPriority="49"/>
+    <w:lsdException w:name="List Table 5 Dark Accent 3" w:uiPriority="50"/>
+    <w:lsdException w:name="List Table 6 Colorful Accent 3" w:uiPriority="51"/>
+    <w:lsdException w:name="List Table 7 Colorful Accent 3" w:uiPriority="52"/>
+    <w:lsdException w:name="List Table 1 Light Accent 4" w:uiPriority="46"/>
+    <w:lsdException w:name="List Table 2 Accent 4" w:uiPriority="47"/>
+    <w:lsdException w:name="List Table 3 Accent 4" w:uiPriority="48"/>
+    <w:lsdException w:name="List Table 4 Accent 4" w:uiPriority="49"/>
+    <w:lsdException w:name="List Table 5 Dark Accent 4" w:uiPriority="50"/>
+    <w:lsdException w:name="List Table 6 Colorful Accent 4" w:uiPriority="51"/>
+    <w:lsdException w:name="List Table 7 Colorful Accent 4" w:uiPriority="52"/>
+    <w:lsdException w:name="List Table 1 Light Accent 5" w:uiPriority="46"/>
+    <w:lsdException w:name="List Table 2 Accent 5" w:uiPriority="47"/>
+    <w:lsdException w:name="List Table 3 Accent 5" w:uiPriority="48"/>
+    <w:lsdException w:name="List Table 4 Accent 5" w:uiPriority="49"/>
+    <w:lsdException w:name="List Table 5 Dark Accent 5" w:uiPriority="50"/>
+    <w:lsdException w:name="List Table 6 Colorful Accent 5" w:uiPriority="51"/>
+    <w:lsdException w:name="List Table 7 Colorful Accent 5" w:uiPriority="52"/>
+    <w:lsdException w:name="List Table 1 Light Accent 6" w:uiPriority="46"/>
+    <w:lsdException w:name="List Table 2 Accent 6" w:uiPriority="47"/>
+    <w:lsdException w:name="List Table 3 Accent 6" w:uiPriority="48"/>
+    <w:lsdException w:name="List Table 4 Accent 6" w:uiPriority="49"/>
+    <w:lsdException w:name="List Table 5 Dark Accent 6" w:uiPriority="50"/>
+    <w:lsdException w:name="List Table 6 Colorful Accent 6" w:uiPriority="51"/>
+    <w:lsdException w:name="List Table 7 Colorful Accent 6" w:uiPriority="52"/>
+    <w:lsdException w:name="Mention" w:semiHidden="1" w:unhideWhenUsed="1"/>
+    <w:lsdException w:name="Smart Hyperlink" w:semiHidden="1" w:unhideWhenUsed="1"/>
+    <w:lsdException w:name="Hashtag" w:semiHidden="1" w:unhideWhenUsed="1"/>
+    <w:lsdException w:name="Unresolved Mention" w:semiHidden="1" w:unhideWhenUsed="1"/>
+    <w:lsdException w:name="Smart Link" w:semiHidden="1" w:unhideWhenUsed="1"/>
+    <w:lsdException w:name="Smart Link Error" w:semiHidden="1" w:unhideWhenUsed="1"/>
   </w:latentStyles>
   <w:style w:type="paragraph" w:default="1" w:styleId="Normal">
     <w:name w:val="Normal"/>
     <w:qFormat/>
-    <w:rsid w:val="00BE1CED"/>
+  </w:style>
+  <w:style w:type="paragraph" w:styleId="Heading1">
+    <w:name w:val="heading 1"/>
+    <w:basedOn w:val="Normal"/>
+    <w:next w:val="Normal"/>
+    <w:uiPriority w:val="9"/>
+    <w:qFormat/>
+    <w:pPr>
+      <w:keepNext/>
+      <w:keepLines/>
+      <w:spacing w:before="480" w:after="120"/>
+      <w:outlineLvl w:val="0"/>
+    </w:pPr>
+    <w:rPr>
+      <w:b/>
+      <w:sz w:val="48"/>
+      <w:szCs w:val="48"/>
+    </w:rPr>
+  </w:style>
+  <w:style w:type="paragraph" w:styleId="Heading2">
+    <w:name w:val="heading 2"/>
+    <w:basedOn w:val="Normal"/>
+    <w:next w:val="Normal"/>
+    <w:uiPriority w:val="9"/>
+    <w:semiHidden/>
+    <w:unhideWhenUsed/>
+    <w:qFormat/>
+    <w:pPr>
+      <w:keepNext/>
+      <w:keepLines/>
+      <w:spacing w:before="360" w:after="80"/>
+      <w:outlineLvl w:val="1"/>
+    </w:pPr>
+    <w:rPr>
+      <w:b/>
+      <w:sz w:val="36"/>
+      <w:szCs w:val="36"/>
+    </w:rPr>
+  </w:style>
+  <w:style w:type="paragraph" w:styleId="Heading3">
+    <w:name w:val="heading 3"/>
+    <w:basedOn w:val="Normal"/>
+    <w:next w:val="Normal"/>
+    <w:uiPriority w:val="9"/>
+    <w:semiHidden/>
+    <w:unhideWhenUsed/>
+    <w:qFormat/>
+    <w:pPr>
+      <w:keepNext/>
+      <w:keepLines/>
+      <w:spacing w:before="280" w:after="80"/>
+      <w:outlineLvl w:val="2"/>
+    </w:pPr>
+    <w:rPr>
+      <w:b/>
+      <w:sz w:val="28"/>
+      <w:szCs w:val="28"/>
+    </w:rPr>
+  </w:style>
+  <w:style w:type="paragraph" w:styleId="Heading4">
+    <w:name w:val="heading 4"/>
+    <w:basedOn w:val="Normal"/>
+    <w:next w:val="Normal"/>
+    <w:uiPriority w:val="9"/>
+    <w:semiHidden/>
+    <w:unhideWhenUsed/>
+    <w:qFormat/>
+    <w:pPr>
+      <w:keepNext/>
+      <w:keepLines/>
+      <w:spacing w:before="240" w:after="40"/>
+      <w:outlineLvl w:val="3"/>
+    </w:pPr>
+    <w:rPr>
+      <w:b/>
+      <w:sz w:val="24"/>
+      <w:szCs w:val="24"/>
+    </w:rPr>
+  </w:style>
+  <w:style w:type="paragraph" w:styleId="Heading5">
+    <w:name w:val="heading 5"/>
+    <w:basedOn w:val="Normal"/>
+    <w:next w:val="Normal"/>
+    <w:uiPriority w:val="9"/>
+    <w:semiHidden/>
+    <w:unhideWhenUsed/>
+    <w:qFormat/>
+    <w:pPr>
+      <w:keepNext/>
+      <w:keepLines/>
+      <w:spacing w:before="220" w:after="40"/>
+      <w:outlineLvl w:val="4"/>
+    </w:pPr>
+    <w:rPr>
+      <w:b/>
+    </w:rPr>
+  </w:style>
+  <w:style w:type="paragraph" w:styleId="Heading6">
+    <w:name w:val="heading 6"/>
+    <w:basedOn w:val="Normal"/>
+    <w:next w:val="Normal"/>
+    <w:uiPriority w:val="9"/>
+    <w:semiHidden/>
+    <w:unhideWhenUsed/>
+    <w:qFormat/>
+    <w:pPr>
+      <w:keepNext/>
+      <w:keepLines/>
+      <w:spacing w:before="200" w:after="40"/>
+      <w:outlineLvl w:val="5"/>
+    </w:pPr>
+    <w:rPr>
+      <w:b/>
+      <w:sz w:val="20"/>
+      <w:szCs w:val="20"/>
+    </w:rPr>
   </w:style>
   <w:style w:type="character" w:default="1" w:styleId="DefaultParagraphFont">
     <w:name w:val="Default Paragraph Font"/>
@@ -1559,7 +1859,6 @@
     <w:uiPriority w:val="99"/>
     <w:semiHidden/>
     <w:unhideWhenUsed/>
-    <w:qFormat/>
     <w:tblPr>
       <w:tblInd w:w="0" w:type="dxa"/>
       <w:tblCellMar>
@@ -1576,176 +1875,161 @@
     <w:semiHidden/>
     <w:unhideWhenUsed/>
   </w:style>
-  <w:style w:type="table" w:styleId="TableGrid">
-    <w:name w:val="Table Grid"/>
+  <w:style w:type="paragraph" w:styleId="Title">
+    <w:name w:val="Title"/>
+    <w:basedOn w:val="Normal"/>
+    <w:next w:val="Normal"/>
+    <w:uiPriority w:val="10"/>
+    <w:qFormat/>
+    <w:pPr>
+      <w:keepNext/>
+      <w:keepLines/>
+      <w:spacing w:before="480" w:after="120"/>
+    </w:pPr>
+    <w:rPr>
+      <w:b/>
+      <w:sz w:val="72"/>
+      <w:szCs w:val="72"/>
+    </w:rPr>
+  </w:style>
+  <w:style w:type="paragraph" w:styleId="Subtitle">
+    <w:name w:val="Subtitle"/>
+    <w:basedOn w:val="Normal"/>
+    <w:next w:val="Normal"/>
+    <w:uiPriority w:val="11"/>
+    <w:qFormat/>
+    <w:pPr>
+      <w:keepNext/>
+      <w:keepLines/>
+      <w:spacing w:before="360" w:after="80"/>
+    </w:pPr>
+    <w:rPr>
+      <w:rFonts w:ascii="Georgia" w:eastAsia="Georgia" w:hAnsi="Georgia" w:cs="Georgia"/>
+      <w:i/>
+      <w:color w:val="666666"/>
+      <w:sz w:val="48"/>
+      <w:szCs w:val="48"/>
+    </w:rPr>
+  </w:style>
+  <w:style w:type="table" w:customStyle="1" w:styleId="a">
     <w:basedOn w:val="TableNormal"/>
-    <w:uiPriority w:val="39"/>
-    <w:rsid w:val="00C93E14"/>
-    <w:pPr>
-      <w:spacing w:after="0" w:line="240" w:lineRule="auto"/>
-    </w:pPr>
-    <w:tblPr>
-      <w:tblInd w:w="0" w:type="dxa"/>
-      <w:tblBorders>
-        <w:top w:val="single" w:sz="4" w:space="0" w:color="auto"/>
-        <w:left w:val="single" w:sz="4" w:space="0" w:color="auto"/>
-        <w:bottom w:val="single" w:sz="4" w:space="0" w:color="auto"/>
-        <w:right w:val="single" w:sz="4" w:space="0" w:color="auto"/>
-        <w:insideH w:val="single" w:sz="4" w:space="0" w:color="auto"/>
-        <w:insideV w:val="single" w:sz="4" w:space="0" w:color="auto"/>
-      </w:tblBorders>
-      <w:tblCellMar>
-        <w:top w:w="0" w:type="dxa"/>
-        <w:left w:w="108" w:type="dxa"/>
-        <w:bottom w:w="0" w:type="dxa"/>
-        <w:right w:w="108" w:type="dxa"/>
-      </w:tblCellMar>
-    </w:tblPr>
-  </w:style>
-  <w:style w:type="table" w:customStyle="1" w:styleId="GridTable1LightAccent5">
-    <w:name w:val="Grid Table 1 Light Accent 5"/>
-    <w:basedOn w:val="TableNormal"/>
-    <w:uiPriority w:val="46"/>
-    <w:rsid w:val="002C6202"/>
     <w:pPr>
       <w:spacing w:after="0" w:line="240" w:lineRule="auto"/>
     </w:pPr>
     <w:tblPr>
       <w:tblStyleRowBandSize w:val="1"/>
       <w:tblStyleColBandSize w:val="1"/>
-      <w:tblInd w:w="0" w:type="dxa"/>
-      <w:tblBorders>
-        <w:top w:val="single" w:sz="4" w:space="0" w:color="BDD6EE" w:themeColor="accent5" w:themeTint="66"/>
-        <w:left w:val="single" w:sz="4" w:space="0" w:color="BDD6EE" w:themeColor="accent5" w:themeTint="66"/>
-        <w:bottom w:val="single" w:sz="4" w:space="0" w:color="BDD6EE" w:themeColor="accent5" w:themeTint="66"/>
-        <w:right w:val="single" w:sz="4" w:space="0" w:color="BDD6EE" w:themeColor="accent5" w:themeTint="66"/>
-        <w:insideH w:val="single" w:sz="4" w:space="0" w:color="BDD6EE" w:themeColor="accent5" w:themeTint="66"/>
-        <w:insideV w:val="single" w:sz="4" w:space="0" w:color="BDD6EE" w:themeColor="accent5" w:themeTint="66"/>
-      </w:tblBorders>
-      <w:tblCellMar>
-        <w:top w:w="0" w:type="dxa"/>
-        <w:left w:w="108" w:type="dxa"/>
-        <w:bottom w:w="0" w:type="dxa"/>
-        <w:right w:w="108" w:type="dxa"/>
-      </w:tblCellMar>
     </w:tblPr>
     <w:tblStylePr w:type="firstRow">
       <w:rPr>
         <w:b/>
-        <w:bCs/>
+        <w:color w:val="FFFFFF"/>
       </w:rPr>
       <w:tblPr/>
       <w:tcPr>
         <w:tcBorders>
-          <w:bottom w:val="single" w:sz="12" w:space="0" w:color="9CC2E5" w:themeColor="accent5" w:themeTint="99"/>
+          <w:top w:val="single" w:sz="4" w:space="0" w:color="5B9BD5"/>
+          <w:left w:val="single" w:sz="4" w:space="0" w:color="5B9BD5"/>
+          <w:bottom w:val="single" w:sz="4" w:space="0" w:color="5B9BD5"/>
+          <w:right w:val="single" w:sz="4" w:space="0" w:color="5B9BD5"/>
+          <w:insideH w:val="nil"/>
+          <w:insideV w:val="nil"/>
         </w:tcBorders>
+        <w:shd w:val="clear" w:color="auto" w:fill="5B9BD5"/>
       </w:tcPr>
     </w:tblStylePr>
     <w:tblStylePr w:type="lastRow">
       <w:rPr>
         <w:b/>
-        <w:bCs/>
       </w:rPr>
       <w:tblPr/>
       <w:tcPr>
         <w:tcBorders>
-          <w:top w:val="double" w:sz="2" w:space="0" w:color="9CC2E5" w:themeColor="accent5" w:themeTint="99"/>
+          <w:top w:val="single" w:sz="4" w:space="0" w:color="5B9BD5"/>
         </w:tcBorders>
       </w:tcPr>
     </w:tblStylePr>
     <w:tblStylePr w:type="firstCol">
       <w:rPr>
         <w:b/>
-        <w:bCs/>
       </w:rPr>
     </w:tblStylePr>
     <w:tblStylePr w:type="lastCol">
       <w:rPr>
         <w:b/>
-        <w:bCs/>
       </w:rPr>
     </w:tblStylePr>
+    <w:tblStylePr w:type="band1Vert">
+      <w:tblPr/>
+      <w:tcPr>
+        <w:shd w:val="clear" w:color="auto" w:fill="DEEBF6"/>
+      </w:tcPr>
+    </w:tblStylePr>
+    <w:tblStylePr w:type="band1Horz">
+      <w:tblPr/>
+      <w:tcPr>
+        <w:shd w:val="clear" w:color="auto" w:fill="DEEBF6"/>
+      </w:tcPr>
+    </w:tblStylePr>
   </w:style>
-  <w:style w:type="table" w:customStyle="1" w:styleId="GridTable4Accent5">
-    <w:name w:val="Grid Table 4 Accent 5"/>
+  <w:style w:type="table" w:customStyle="1" w:styleId="a0">
     <w:basedOn w:val="TableNormal"/>
-    <w:uiPriority w:val="49"/>
-    <w:rsid w:val="002C6202"/>
     <w:pPr>
       <w:spacing w:after="0" w:line="240" w:lineRule="auto"/>
     </w:pPr>
     <w:tblPr>
       <w:tblStyleRowBandSize w:val="1"/>
       <w:tblStyleColBandSize w:val="1"/>
-      <w:tblInd w:w="0" w:type="dxa"/>
-      <w:tblBorders>
-        <w:top w:val="single" w:sz="4" w:space="0" w:color="9CC2E5" w:themeColor="accent5" w:themeTint="99"/>
-        <w:left w:val="single" w:sz="4" w:space="0" w:color="9CC2E5" w:themeColor="accent5" w:themeTint="99"/>
-        <w:bottom w:val="single" w:sz="4" w:space="0" w:color="9CC2E5" w:themeColor="accent5" w:themeTint="99"/>
-        <w:right w:val="single" w:sz="4" w:space="0" w:color="9CC2E5" w:themeColor="accent5" w:themeTint="99"/>
-        <w:insideH w:val="single" w:sz="4" w:space="0" w:color="9CC2E5" w:themeColor="accent5" w:themeTint="99"/>
-        <w:insideV w:val="single" w:sz="4" w:space="0" w:color="9CC2E5" w:themeColor="accent5" w:themeTint="99"/>
-      </w:tblBorders>
-      <w:tblCellMar>
-        <w:top w:w="0" w:type="dxa"/>
-        <w:left w:w="108" w:type="dxa"/>
-        <w:bottom w:w="0" w:type="dxa"/>
-        <w:right w:w="108" w:type="dxa"/>
-      </w:tblCellMar>
     </w:tblPr>
     <w:tblStylePr w:type="firstRow">
       <w:rPr>
         <w:b/>
-        <w:bCs/>
-        <w:color w:val="FFFFFF" w:themeColor="background1"/>
+        <w:color w:val="FFFFFF"/>
       </w:rPr>
       <w:tblPr/>
       <w:tcPr>
         <w:tcBorders>
-          <w:top w:val="single" w:sz="4" w:space="0" w:color="5B9BD5" w:themeColor="accent5"/>
-          <w:left w:val="single" w:sz="4" w:space="0" w:color="5B9BD5" w:themeColor="accent5"/>
-          <w:bottom w:val="single" w:sz="4" w:space="0" w:color="5B9BD5" w:themeColor="accent5"/>
-          <w:right w:val="single" w:sz="4" w:space="0" w:color="5B9BD5" w:themeColor="accent5"/>
+          <w:top w:val="single" w:sz="4" w:space="0" w:color="5B9BD5"/>
+          <w:left w:val="single" w:sz="4" w:space="0" w:color="5B9BD5"/>
+          <w:bottom w:val="single" w:sz="4" w:space="0" w:color="5B9BD5"/>
+          <w:right w:val="single" w:sz="4" w:space="0" w:color="5B9BD5"/>
           <w:insideH w:val="nil"/>
           <w:insideV w:val="nil"/>
         </w:tcBorders>
-        <w:shd w:val="clear" w:color="auto" w:fill="5B9BD5" w:themeFill="accent5"/>
+        <w:shd w:val="clear" w:color="auto" w:fill="5B9BD5"/>
       </w:tcPr>
     </w:tblStylePr>
     <w:tblStylePr w:type="lastRow">
       <w:rPr>
         <w:b/>
-        <w:bCs/>
       </w:rPr>
       <w:tblPr/>
       <w:tcPr>
         <w:tcBorders>
-          <w:top w:val="double" w:sz="4" w:space="0" w:color="5B9BD5" w:themeColor="accent5"/>
+          <w:top w:val="single" w:sz="4" w:space="0" w:color="5B9BD5"/>
         </w:tcBorders>
       </w:tcPr>
     </w:tblStylePr>
     <w:tblStylePr w:type="firstCol">
       <w:rPr>
         <w:b/>
-        <w:bCs/>
       </w:rPr>
     </w:tblStylePr>
     <w:tblStylePr w:type="lastCol">
       <w:rPr>
         <w:b/>
-        <w:bCs/>
       </w:rPr>
     </w:tblStylePr>
     <w:tblStylePr w:type="band1Vert">
       <w:tblPr/>
       <w:tcPr>
-        <w:shd w:val="clear" w:color="auto" w:fill="DEEAF6" w:themeFill="accent5" w:themeFillTint="33"/>
+        <w:shd w:val="clear" w:color="auto" w:fill="DEEBF6"/>
       </w:tcPr>
     </w:tblStylePr>
     <w:tblStylePr w:type="band1Horz">
       <w:tblPr/>
       <w:tcPr>
-        <w:shd w:val="clear" w:color="auto" w:fill="DEEAF6" w:themeFill="accent5" w:themeFillTint="33"/>
+        <w:shd w:val="clear" w:color="auto" w:fill="DEEBF6"/>
       </w:tcPr>
     </w:tblStylePr>
   </w:style>
@@ -1763,44 +2047,44 @@
         <a:sysClr val="window" lastClr="FFFFFF"/>
       </a:lt1>
       <a:dk2>
-        <a:srgbClr val="44546A"/>
+        <a:srgbClr val="1F497D"/>
       </a:dk2>
       <a:lt2>
-        <a:srgbClr val="E7E6E6"/>
+        <a:srgbClr val="EEECE1"/>
       </a:lt2>
       <a:accent1>
-        <a:srgbClr val="4472C4"/>
+        <a:srgbClr val="4F81BD"/>
       </a:accent1>
       <a:accent2>
-        <a:srgbClr val="ED7D31"/>
+        <a:srgbClr val="C0504D"/>
       </a:accent2>
       <a:accent3>
-        <a:srgbClr val="A5A5A5"/>
+        <a:srgbClr val="9BBB59"/>
       </a:accent3>
       <a:accent4>
-        <a:srgbClr val="FFC000"/>
+        <a:srgbClr val="8064A2"/>
       </a:accent4>
       <a:accent5>
-        <a:srgbClr val="5B9BD5"/>
+        <a:srgbClr val="4BACC6"/>
       </a:accent5>
       <a:accent6>
-        <a:srgbClr val="70AD47"/>
+        <a:srgbClr val="F79646"/>
       </a:accent6>
       <a:hlink>
-        <a:srgbClr val="0563C1"/>
+        <a:srgbClr val="0000FF"/>
       </a:hlink>
       <a:folHlink>
-        <a:srgbClr val="954F72"/>
+        <a:srgbClr val="800080"/>
       </a:folHlink>
     </a:clrScheme>
     <a:fontScheme name="Office">
       <a:majorFont>
-        <a:latin typeface="Calibri Light"/>
+        <a:latin typeface="Calibri"/>
         <a:ea typeface=""/>
         <a:cs typeface=""/>
-        <a:font script="Jpan" typeface="游ゴシック Light"/>
+        <a:font script="Jpan" typeface="ＭＳ ゴシック"/>
         <a:font script="Hang" typeface="맑은 고딕"/>
-        <a:font script="Hans" typeface="等线 Light"/>
+        <a:font script="Hans" typeface="宋体"/>
         <a:font script="Hant" typeface="新細明體"/>
         <a:font script="Arab" typeface="Times New Roman"/>
         <a:font script="Hebr" typeface="Times New Roman"/>
@@ -1828,31 +2112,14 @@
         <a:font script="Viet" typeface="Times New Roman"/>
         <a:font script="Uigh" typeface="Microsoft Uighur"/>
         <a:font script="Geor" typeface="Sylfaen"/>
-        <a:font script="Armn" typeface="Arial"/>
-        <a:font script="Bugi" typeface="Leelawadee UI"/>
-        <a:font script="Bopo" typeface="Microsoft JhengHei"/>
-        <a:font script="Java" typeface="Javanese Text"/>
-        <a:font script="Lisu" typeface="Segoe UI"/>
-        <a:font script="Mymr" typeface="Myanmar Text"/>
-        <a:font script="Nkoo" typeface="Ebrima"/>
-        <a:font script="Olck" typeface="Nirmala UI"/>
-        <a:font script="Osma" typeface="Ebrima"/>
-        <a:font script="Phag" typeface="Phagspa"/>
-        <a:font script="Syrn" typeface="Estrangelo Edessa"/>
-        <a:font script="Syrj" typeface="Estrangelo Edessa"/>
-        <a:font script="Syre" typeface="Estrangelo Edessa"/>
-        <a:font script="Sora" typeface="Nirmala UI"/>
-        <a:font script="Tale" typeface="Microsoft Tai Le"/>
-        <a:font script="Talu" typeface="Microsoft New Tai Lue"/>
-        <a:font script="Tfng" typeface="Ebrima"/>
       </a:majorFont>
       <a:minorFont>
-        <a:latin typeface="Calibri"/>
+        <a:latin typeface="Cambria"/>
         <a:ea typeface=""/>
         <a:cs typeface=""/>
-        <a:font script="Jpan" typeface="游明朝"/>
+        <a:font script="Jpan" typeface="ＭＳ 明朝"/>
         <a:font script="Hang" typeface="맑은 고딕"/>
-        <a:font script="Hans" typeface="等线"/>
+        <a:font script="Hans" typeface="宋体"/>
         <a:font script="Hant" typeface="新細明體"/>
         <a:font script="Arab" typeface="Arial"/>
         <a:font script="Hebr" typeface="Arial"/>
@@ -1880,23 +2147,6 @@
         <a:font script="Viet" typeface="Arial"/>
         <a:font script="Uigh" typeface="Microsoft Uighur"/>
         <a:font script="Geor" typeface="Sylfaen"/>
-        <a:font script="Armn" typeface="Arial"/>
-        <a:font script="Bugi" typeface="Leelawadee UI"/>
-        <a:font script="Bopo" typeface="Microsoft JhengHei"/>
-        <a:font script="Java" typeface="Javanese Text"/>
-        <a:font script="Lisu" typeface="Segoe UI"/>
-        <a:font script="Mymr" typeface="Myanmar Text"/>
-        <a:font script="Nkoo" typeface="Ebrima"/>
-        <a:font script="Olck" typeface="Nirmala UI"/>
-        <a:font script="Osma" typeface="Ebrima"/>
-        <a:font script="Phag" typeface="Phagspa"/>
-        <a:font script="Syrn" typeface="Estrangelo Edessa"/>
-        <a:font script="Syrj" typeface="Estrangelo Edessa"/>
-        <a:font script="Syre" typeface="Estrangelo Edessa"/>
-        <a:font script="Sora" typeface="Nirmala UI"/>
-        <a:font script="Tale" typeface="Microsoft Tai Le"/>
-        <a:font script="Talu" typeface="Microsoft New Tai Lue"/>
-        <a:font script="Tfng" typeface="Ebrima"/>
       </a:minorFont>
     </a:fontScheme>
     <a:fmtScheme name="Office">
@@ -1908,141 +2158,200 @@
           <a:gsLst>
             <a:gs pos="0">
               <a:schemeClr val="phClr">
-                <a:lumMod val="110000"/>
-                <a:satMod val="105000"/>
-                <a:tint val="67000"/>
+                <a:tint val="50000"/>
+                <a:satMod val="300000"/>
               </a:schemeClr>
             </a:gs>
-            <a:gs pos="50000">
+            <a:gs pos="35000">
               <a:schemeClr val="phClr">
-                <a:lumMod val="105000"/>
-                <a:satMod val="103000"/>
-                <a:tint val="73000"/>
+                <a:tint val="37000"/>
+                <a:satMod val="300000"/>
               </a:schemeClr>
             </a:gs>
             <a:gs pos="100000">
               <a:schemeClr val="phClr">
-                <a:lumMod val="105000"/>
-                <a:satMod val="109000"/>
-                <a:tint val="81000"/>
+                <a:tint val="15000"/>
+                <a:satMod val="350000"/>
               </a:schemeClr>
             </a:gs>
           </a:gsLst>
-          <a:lin ang="5400000" scaled="0"/>
+          <a:lin ang="16200000" scaled="1"/>
         </a:gradFill>
         <a:gradFill rotWithShape="1">
           <a:gsLst>
             <a:gs pos="0">
               <a:schemeClr val="phClr">
-                <a:satMod val="103000"/>
-                <a:lumMod val="102000"/>
-                <a:tint val="94000"/>
-              </a:schemeClr>
-            </a:gs>
-            <a:gs pos="50000">
-              <a:schemeClr val="phClr">
-                <a:satMod val="110000"/>
-                <a:lumMod val="100000"/>
+                <a:tint val="100000"/>
                 <a:shade val="100000"/>
+                <a:satMod val="130000"/>
               </a:schemeClr>
             </a:gs>
             <a:gs pos="100000">
               <a:schemeClr val="phClr">
-                <a:lumMod val="99000"/>
-                <a:satMod val="120000"/>
-                <a:shade val="78000"/>
+                <a:tint val="50000"/>
+                <a:shade val="100000"/>
+                <a:satMod val="350000"/>
               </a:schemeClr>
             </a:gs>
           </a:gsLst>
-          <a:lin ang="5400000" scaled="0"/>
+          <a:lin ang="16200000" scaled="0"/>
         </a:gradFill>
       </a:fillStyleLst>
       <a:lnStyleLst>
-        <a:ln w="6350" cap="flat" cmpd="sng" algn="ctr">
+        <a:ln w="9525" cap="flat" cmpd="sng" algn="ctr">
+          <a:solidFill>
+            <a:schemeClr val="phClr">
+              <a:shade val="95000"/>
+              <a:satMod val="105000"/>
+            </a:schemeClr>
+          </a:solidFill>
+          <a:prstDash val="solid"/>
+        </a:ln>
+        <a:ln w="25400" cap="flat" cmpd="sng" algn="ctr">
           <a:solidFill>
             <a:schemeClr val="phClr"/>
           </a:solidFill>
           <a:prstDash val="solid"/>
-          <a:miter lim="800000"/>
         </a:ln>
-        <a:ln w="12700" cap="flat" cmpd="sng" algn="ctr">
+        <a:ln w="38100" cap="flat" cmpd="sng" algn="ctr">
           <a:solidFill>
             <a:schemeClr val="phClr"/>
           </a:solidFill>
           <a:prstDash val="solid"/>
-          <a:miter lim="800000"/>
-        </a:ln>
-        <a:ln w="19050" cap="flat" cmpd="sng" algn="ctr">
-          <a:solidFill>
-            <a:schemeClr val="phClr"/>
-          </a:solidFill>
-          <a:prstDash val="solid"/>
-          <a:miter lim="800000"/>
         </a:ln>
       </a:lnStyleLst>
       <a:effectStyleLst>
         <a:effectStyle>
-          <a:effectLst/>
-        </a:effectStyle>
-        <a:effectStyle>
-          <a:effectLst/>
+          <a:effectLst>
+            <a:outerShdw blurRad="40000" dist="20000" dir="5400000" rotWithShape="0">
+              <a:srgbClr val="000000">
+                <a:alpha val="38000"/>
+              </a:srgbClr>
+            </a:outerShdw>
+          </a:effectLst>
         </a:effectStyle>
         <a:effectStyle>
           <a:effectLst>
-            <a:outerShdw blurRad="57150" dist="19050" dir="5400000" algn="ctr" rotWithShape="0">
+            <a:outerShdw blurRad="40000" dist="23000" dir="5400000" rotWithShape="0">
               <a:srgbClr val="000000">
-                <a:alpha val="63000"/>
+                <a:alpha val="35000"/>
               </a:srgbClr>
             </a:outerShdw>
           </a:effectLst>
+        </a:effectStyle>
+        <a:effectStyle>
+          <a:effectLst>
+            <a:outerShdw blurRad="40000" dist="23000" dir="5400000" rotWithShape="0">
+              <a:srgbClr val="000000">
+                <a:alpha val="35000"/>
+              </a:srgbClr>
+            </a:outerShdw>
+          </a:effectLst>
+          <a:scene3d>
+            <a:camera prst="orthographicFront">
+              <a:rot lat="0" lon="0" rev="0"/>
+            </a:camera>
+            <a:lightRig rig="threePt" dir="t">
+              <a:rot lat="0" lon="0" rev="1200000"/>
+            </a:lightRig>
+          </a:scene3d>
+          <a:sp3d>
+            <a:bevelT w="63500" h="25400"/>
+          </a:sp3d>
         </a:effectStyle>
       </a:effectStyleLst>
       <a:bgFillStyleLst>
         <a:solidFill>
           <a:schemeClr val="phClr"/>
         </a:solidFill>
-        <a:solidFill>
-          <a:schemeClr val="phClr">
-            <a:tint val="95000"/>
-            <a:satMod val="170000"/>
-          </a:schemeClr>
-        </a:solidFill>
         <a:gradFill rotWithShape="1">
           <a:gsLst>
             <a:gs pos="0">
               <a:schemeClr val="phClr">
-                <a:tint val="93000"/>
-                <a:satMod val="150000"/>
-                <a:shade val="98000"/>
-                <a:lumMod val="102000"/>
+                <a:tint val="40000"/>
+                <a:satMod val="350000"/>
               </a:schemeClr>
             </a:gs>
-            <a:gs pos="50000">
+            <a:gs pos="40000">
               <a:schemeClr val="phClr">
-                <a:tint val="98000"/>
-                <a:satMod val="130000"/>
-                <a:shade val="90000"/>
-                <a:lumMod val="103000"/>
+                <a:tint val="45000"/>
+                <a:shade val="99000"/>
+                <a:satMod val="350000"/>
               </a:schemeClr>
             </a:gs>
             <a:gs pos="100000">
               <a:schemeClr val="phClr">
-                <a:shade val="63000"/>
-                <a:satMod val="120000"/>
+                <a:shade val="20000"/>
+                <a:satMod val="255000"/>
               </a:schemeClr>
             </a:gs>
           </a:gsLst>
-          <a:lin ang="5400000" scaled="0"/>
+          <a:path path="circle">
+            <a:fillToRect l="50000" t="-80000" r="50000" b="180000"/>
+          </a:path>
+        </a:gradFill>
+        <a:gradFill rotWithShape="1">
+          <a:gsLst>
+            <a:gs pos="0">
+              <a:schemeClr val="phClr">
+                <a:tint val="80000"/>
+                <a:satMod val="300000"/>
+              </a:schemeClr>
+            </a:gs>
+            <a:gs pos="100000">
+              <a:schemeClr val="phClr">
+                <a:shade val="30000"/>
+                <a:satMod val="200000"/>
+              </a:schemeClr>
+            </a:gs>
+          </a:gsLst>
+          <a:path path="circle">
+            <a:fillToRect l="50000" t="50000" r="50000" b="50000"/>
+          </a:path>
         </a:gradFill>
       </a:bgFillStyleLst>
     </a:fmtScheme>
   </a:themeElements>
-  <a:objectDefaults/>
+  <a:objectDefaults>
+    <a:spDef>
+      <a:spPr/>
+      <a:bodyPr/>
+      <a:lstStyle/>
+      <a:style>
+        <a:lnRef idx="1">
+          <a:schemeClr val="accent1"/>
+        </a:lnRef>
+        <a:fillRef idx="3">
+          <a:schemeClr val="accent1"/>
+        </a:fillRef>
+        <a:effectRef idx="2">
+          <a:schemeClr val="accent1"/>
+        </a:effectRef>
+        <a:fontRef idx="minor">
+          <a:schemeClr val="lt1"/>
+        </a:fontRef>
+      </a:style>
+    </a:spDef>
+    <a:lnDef>
+      <a:spPr/>
+      <a:bodyPr/>
+      <a:lstStyle/>
+      <a:style>
+        <a:lnRef idx="2">
+          <a:schemeClr val="accent1"/>
+        </a:lnRef>
+        <a:fillRef idx="0">
+          <a:schemeClr val="accent1"/>
+        </a:fillRef>
+        <a:effectRef idx="1">
+          <a:schemeClr val="accent1"/>
+        </a:effectRef>
+        <a:fontRef idx="minor">
+          <a:schemeClr val="tx1"/>
+        </a:fontRef>
+      </a:style>
+    </a:lnDef>
+  </a:objectDefaults>
   <a:extraClrSchemeLst/>
-  <a:extLst>
-    <a:ext uri="{05A4C25C-085E-4340-85A3-A5531E510DB2}">
-      <thm15:themeFamily xmlns="" xmlns:thm15="http://schemas.microsoft.com/office/thememl/2012/main" name="Office Theme" id="{62F939B6-93AF-4DB8-9C6B-D6C7DFDC589F}" vid="{4A3C46E8-61CC-4603-A589-7422A47A8E4A}"/>
-    </a:ext>
-  </a:extLst>
 </a:theme>
 </file>
</xml_diff>